<commit_message>
Lab2 - Multiple Tasks - Updated explanations
</commit_message>
<xml_diff>
--- a/assignment/Docs_Snaps/Lab2_Multiple_tasks.docx
+++ b/assignment/Docs_Snaps/Lab2_Multiple_tasks.docx
@@ -208,7 +208,7 @@
                 <w:sz w:val="22"/>
                 <w:szCs w:val="22"/>
               </w:rPr>
-              <w:t>5</w:t>
+              <w:t>7</w:t>
             </w:r>
             <w:r>
               <w:rPr>
@@ -340,68 +340,53 @@
     </w:p>
     <w:p>
       <w:pPr>
-        <w:rPr>
-          <w:rFonts w:ascii="Trebuchet MS" w:hAnsi="Trebuchet MS"/>
-          <w:sz w:val="22"/>
-          <w:szCs w:val="22"/>
-        </w:rPr>
-      </w:pPr>
-      <w:r>
-        <w:rPr>
-          <w:rFonts w:ascii="Trebuchet MS" w:hAnsi="Trebuchet MS"/>
-          <w:sz w:val="22"/>
-          <w:szCs w:val="22"/>
-        </w:rPr>
+        <w:pStyle w:val="Heading2"/>
+      </w:pPr>
+      <w:r>
         <w:t xml:space="preserve">Scenario 1: </w:t>
       </w:r>
       <w:r>
-        <w:rPr>
-          <w:rFonts w:ascii="Trebuchet MS" w:hAnsi="Trebuchet MS"/>
-          <w:sz w:val="22"/>
-          <w:szCs w:val="22"/>
-        </w:rPr>
         <w:t>t</w:t>
       </w:r>
       <w:r>
-        <w:rPr>
-          <w:rFonts w:ascii="Trebuchet MS" w:hAnsi="Trebuchet MS"/>
-          <w:sz w:val="22"/>
-          <w:szCs w:val="22"/>
-        </w:rPr>
         <w:t xml:space="preserve">ask1 and </w:t>
       </w:r>
       <w:r>
-        <w:rPr>
-          <w:rFonts w:ascii="Trebuchet MS" w:hAnsi="Trebuchet MS"/>
-          <w:sz w:val="22"/>
-          <w:szCs w:val="22"/>
-        </w:rPr>
         <w:t>t</w:t>
       </w:r>
       <w:r>
-        <w:rPr>
-          <w:rFonts w:ascii="Trebuchet MS" w:hAnsi="Trebuchet MS"/>
-          <w:sz w:val="22"/>
-          <w:szCs w:val="22"/>
-        </w:rPr>
-        <w:t>ask2 both running at low priority</w:t>
-      </w:r>
-    </w:p>
-    <w:p>
-      <w:pPr>
-        <w:rPr>
-          <w:rFonts w:ascii="Trebuchet MS" w:hAnsi="Trebuchet MS"/>
-          <w:sz w:val="22"/>
-          <w:szCs w:val="22"/>
-        </w:rPr>
-      </w:pPr>
-      <w:r>
-        <w:rPr>
-          <w:rFonts w:ascii="Trebuchet MS" w:hAnsi="Trebuchet MS"/>
-          <w:sz w:val="22"/>
-          <w:szCs w:val="22"/>
-        </w:rPr>
-        <w:t>Subcase 1: task1 is created before task2</w:t>
+        <w:t xml:space="preserve">ask2 </w:t>
+      </w:r>
+      <w:r>
+        <w:t>‘</w:t>
+      </w:r>
+      <w:proofErr w:type="spellStart"/>
+      <w:r>
+        <w:t>xTaskCreate</w:t>
+      </w:r>
+      <w:proofErr w:type="spellEnd"/>
+      <w:r>
+        <w:t>’ arguments</w:t>
+      </w:r>
+      <w:r>
+        <w:t xml:space="preserve"> setup.</w:t>
+      </w:r>
+    </w:p>
+    <w:p>
+      <w:pPr>
+        <w:pStyle w:val="Heading3"/>
+      </w:pPr>
+      <w:r>
+        <w:t xml:space="preserve">Subcase 1: task1 </w:t>
+      </w:r>
+      <w:r>
+        <w:t>and</w:t>
+      </w:r>
+      <w:r>
+        <w:t xml:space="preserve"> task2</w:t>
+      </w:r>
+      <w:r>
+        <w:t xml:space="preserve"> running at same priority.</w:t>
       </w:r>
     </w:p>
     <w:p>
@@ -515,6 +500,7 @@
       <w:r>
         <w:rPr>
           <w:rFonts w:ascii="Trebuchet MS" w:hAnsi="Trebuchet MS"/>
+          <w:noProof/>
           <w:sz w:val="22"/>
           <w:szCs w:val="22"/>
         </w:rPr>
@@ -635,15 +621,15 @@
         <mc:AlternateContent>
           <mc:Choice Requires="wps">
             <w:drawing>
-              <wp:anchor distT="0" distB="0" distL="114300" distR="114300" simplePos="0" relativeHeight="251659264" behindDoc="0" locked="0" layoutInCell="1" allowOverlap="1" wp14:anchorId="0399C621" wp14:editId="586FC679">
+              <wp:anchor distT="0" distB="0" distL="114300" distR="114300" simplePos="0" relativeHeight="251659264" behindDoc="0" locked="0" layoutInCell="1" allowOverlap="1" wp14:anchorId="0399C621" wp14:editId="2B45D5F9">
                 <wp:simplePos x="0" y="0"/>
                 <wp:positionH relativeFrom="column">
-                  <wp:posOffset>1486828</wp:posOffset>
+                  <wp:posOffset>162931</wp:posOffset>
                 </wp:positionH>
                 <wp:positionV relativeFrom="paragraph">
-                  <wp:posOffset>2262598</wp:posOffset>
+                  <wp:posOffset>1930524</wp:posOffset>
                 </wp:positionV>
-                <wp:extent cx="1337713" cy="148683"/>
+                <wp:extent cx="1464527" cy="148683"/>
                 <wp:effectExtent l="0" t="0" r="8890" b="16510"/>
                 <wp:wrapNone/>
                 <wp:docPr id="3" name="Rectangle 3"/>
@@ -655,7 +641,7 @@
                       <wps:spPr>
                         <a:xfrm>
                           <a:off x="0" y="0"/>
-                          <a:ext cx="1337713" cy="148683"/>
+                          <a:ext cx="1464527" cy="148683"/>
                         </a:xfrm>
                         <a:prstGeom prst="rect">
                           <a:avLst/>
@@ -695,12 +681,15 @@
                 <wp14:sizeRelH relativeFrom="margin">
                   <wp14:pctWidth>0</wp14:pctWidth>
                 </wp14:sizeRelH>
+                <wp14:sizeRelV relativeFrom="margin">
+                  <wp14:pctHeight>0</wp14:pctHeight>
+                </wp14:sizeRelV>
               </wp:anchor>
             </w:drawing>
           </mc:Choice>
           <mc:Fallback>
             <w:pict>
-              <v:rect w14:anchorId="41C0210D" id="Rectangle 3" o:spid="_x0000_s1026" style="position:absolute;margin-left:117.05pt;margin-top:178.15pt;width:105.35pt;height:11.7pt;z-index:251659264;visibility:visible;mso-wrap-style:square;mso-width-percent:0;mso-wrap-distance-left:9pt;mso-wrap-distance-top:0;mso-wrap-distance-right:9pt;mso-wrap-distance-bottom:0;mso-position-horizontal:absolute;mso-position-horizontal-relative:text;mso-position-vertical:absolute;mso-position-vertical-relative:text;mso-width-percent:0;mso-width-relative:margin;v-text-anchor:middle" o:gfxdata="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" filled="f" strokecolor="red" strokeweight="1pt"/>
+              <v:rect w14:anchorId="3B4BD1C2" id="Rectangle 3" o:spid="_x0000_s1026" style="position:absolute;margin-left:12.85pt;margin-top:152pt;width:115.3pt;height:11.7pt;z-index:251659264;visibility:visible;mso-wrap-style:square;mso-width-percent:0;mso-height-percent:0;mso-wrap-distance-left:9pt;mso-wrap-distance-top:0;mso-wrap-distance-right:9pt;mso-wrap-distance-bottom:0;mso-position-horizontal:absolute;mso-position-horizontal-relative:text;mso-position-vertical:absolute;mso-position-vertical-relative:text;mso-width-percent:0;mso-height-percent:0;mso-width-relative:margin;mso-height-relative:margin;v-text-anchor:middle" o:gfxdata="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" filled="f" strokecolor="red" strokeweight="1pt"/>
             </w:pict>
           </mc:Fallback>
         </mc:AlternateContent>
@@ -708,14 +697,15 @@
       <w:r>
         <w:rPr>
           <w:rFonts w:ascii="Trebuchet MS" w:hAnsi="Trebuchet MS"/>
+          <w:noProof/>
           <w:sz w:val="22"/>
           <w:szCs w:val="22"/>
         </w:rPr>
         <w:drawing>
-          <wp:inline distT="0" distB="0" distL="0" distR="0" wp14:anchorId="2D29CD00" wp14:editId="128B05A3">
-            <wp:extent cx="5943600" cy="3535680"/>
+          <wp:inline distT="0" distB="0" distL="0" distR="0" wp14:anchorId="29F01DB0" wp14:editId="4972B7F9">
+            <wp:extent cx="5943600" cy="2783205"/>
             <wp:effectExtent l="0" t="0" r="0" b="0"/>
-            <wp:docPr id="2" name="Picture 2" descr="A screenshot of a cell phone&#10;&#10;Description automatically generated"/>
+            <wp:docPr id="33" name="Picture 33" descr="A screenshot of a cell phone&#10;&#10;Description automatically generated"/>
             <wp:cNvGraphicFramePr>
               <a:graphicFrameLocks xmlns:a="http://schemas.openxmlformats.org/drawingml/2006/main" noChangeAspect="1"/>
             </wp:cNvGraphicFramePr>
@@ -723,7 +713,7 @@
               <a:graphicData uri="http://schemas.openxmlformats.org/drawingml/2006/picture">
                 <pic:pic xmlns:pic="http://schemas.openxmlformats.org/drawingml/2006/picture">
                   <pic:nvPicPr>
-                    <pic:cNvPr id="2" name="Picture 2" descr="A screenshot of a cell phone&#10;&#10;Description automatically generated"/>
+                    <pic:cNvPr id="5" name="Picture 5" descr="A screenshot of a cell phone&#10;&#10;Description automatically generated"/>
                     <pic:cNvPicPr/>
                   </pic:nvPicPr>
                   <pic:blipFill>
@@ -735,7 +725,7 @@
                   <pic:spPr>
                     <a:xfrm>
                       <a:off x="0" y="0"/>
-                      <a:ext cx="5943600" cy="3535680"/>
+                      <a:ext cx="5943600" cy="2783205"/>
                     </a:xfrm>
                     <a:prstGeom prst="rect">
                       <a:avLst/>
@@ -865,7 +855,23 @@
           <w:sz w:val="22"/>
           <w:szCs w:val="22"/>
         </w:rPr>
-        <w:t>No of characters can be sent in 1 msec = 3840/1000 = 3.84 character.</w:t>
+        <w:t xml:space="preserve">No of characters can be sent in 1 msec = 3840/1000 = 3.84 </w:t>
+      </w:r>
+      <w:r>
+        <w:rPr>
+          <w:rFonts w:ascii="Trebuchet MS" w:hAnsi="Trebuchet MS"/>
+          <w:sz w:val="22"/>
+          <w:szCs w:val="22"/>
+        </w:rPr>
+        <w:sym w:font="Symbol" w:char="F040"/>
+      </w:r>
+      <w:r>
+        <w:rPr>
+          <w:rFonts w:ascii="Trebuchet MS" w:hAnsi="Trebuchet MS"/>
+          <w:sz w:val="22"/>
+          <w:szCs w:val="22"/>
+        </w:rPr>
+        <w:t xml:space="preserve"> 3 or 4 characters</w:t>
       </w:r>
     </w:p>
     <w:p>
@@ -893,56 +899,81 @@
           <w:szCs w:val="22"/>
         </w:rPr>
       </w:pPr>
-    </w:p>
-    <w:p>
-      <w:pPr>
-        <w:rPr>
-          <w:rFonts w:ascii="Trebuchet MS" w:hAnsi="Trebuchet MS"/>
-          <w:sz w:val="22"/>
-          <w:szCs w:val="22"/>
-        </w:rPr>
-      </w:pPr>
-      <w:r>
-        <w:rPr>
-          <w:rFonts w:ascii="Trebuchet MS" w:hAnsi="Trebuchet MS"/>
-          <w:sz w:val="22"/>
-          <w:szCs w:val="22"/>
-        </w:rPr>
-        <w:t>Subcase 1: task</w:t>
-      </w:r>
-      <w:r>
-        <w:rPr>
-          <w:rFonts w:ascii="Trebuchet MS" w:hAnsi="Trebuchet MS"/>
-          <w:sz w:val="22"/>
-          <w:szCs w:val="22"/>
-        </w:rPr>
+      <w:r>
+        <w:rPr>
+          <w:rFonts w:ascii="Trebuchet MS" w:hAnsi="Trebuchet MS"/>
+          <w:sz w:val="22"/>
+          <w:szCs w:val="22"/>
+        </w:rPr>
+        <w:t xml:space="preserve">This is </w:t>
+      </w:r>
+      <w:r>
+        <w:rPr>
+          <w:rFonts w:ascii="Trebuchet MS" w:hAnsi="Trebuchet MS"/>
+          <w:sz w:val="22"/>
+          <w:szCs w:val="22"/>
+        </w:rPr>
+        <w:t>known as</w:t>
+      </w:r>
+      <w:r>
+        <w:rPr>
+          <w:rFonts w:ascii="Trebuchet MS" w:hAnsi="Trebuchet MS"/>
+          <w:sz w:val="22"/>
+          <w:szCs w:val="22"/>
+        </w:rPr>
+        <w:t xml:space="preserve"> time slicing </w:t>
+      </w:r>
+      <w:r>
+        <w:rPr>
+          <w:rFonts w:ascii="Trebuchet MS" w:hAnsi="Trebuchet MS"/>
+          <w:sz w:val="22"/>
+          <w:szCs w:val="22"/>
+        </w:rPr>
+        <w:t>performed by the scheduler in round robin fashion.</w:t>
+      </w:r>
+    </w:p>
+    <w:p>
+      <w:pPr>
+        <w:rPr>
+          <w:rFonts w:ascii="Trebuchet MS" w:hAnsi="Trebuchet MS"/>
+          <w:sz w:val="22"/>
+          <w:szCs w:val="22"/>
+        </w:rPr>
+      </w:pPr>
+    </w:p>
+    <w:p>
+      <w:pPr>
+        <w:pStyle w:val="Heading3"/>
+      </w:pPr>
+      <w:r>
+        <w:t xml:space="preserve">Subcase </w:t>
+      </w:r>
+      <w:r>
         <w:t>2</w:t>
       </w:r>
       <w:r>
-        <w:rPr>
-          <w:rFonts w:ascii="Trebuchet MS" w:hAnsi="Trebuchet MS"/>
-          <w:sz w:val="22"/>
-          <w:szCs w:val="22"/>
-        </w:rPr>
-        <w:t xml:space="preserve"> is created before task</w:t>
-      </w:r>
-      <w:r>
-        <w:rPr>
-          <w:rFonts w:ascii="Trebuchet MS" w:hAnsi="Trebuchet MS"/>
-          <w:sz w:val="22"/>
-          <w:szCs w:val="22"/>
-        </w:rPr>
-        <w:t>1</w:t>
-      </w:r>
-    </w:p>
-    <w:p>
-      <w:pPr>
-        <w:rPr>
-          <w:rFonts w:ascii="Trebuchet MS" w:hAnsi="Trebuchet MS"/>
-          <w:sz w:val="22"/>
-          <w:szCs w:val="22"/>
-        </w:rPr>
-      </w:pPr>
+        <w:t xml:space="preserve">: </w:t>
+      </w:r>
+      <w:r>
+        <w:t>task1 and task2 running at different priorities.</w:t>
+      </w:r>
+    </w:p>
+    <w:p>
+      <w:pPr>
+        <w:rPr>
+          <w:rFonts w:ascii="Trebuchet MS" w:hAnsi="Trebuchet MS"/>
+          <w:sz w:val="22"/>
+          <w:szCs w:val="22"/>
+        </w:rPr>
+      </w:pPr>
+      <w:r>
+        <w:rPr>
+          <w:rFonts w:ascii="Trebuchet MS" w:hAnsi="Trebuchet MS"/>
+          <w:sz w:val="22"/>
+          <w:szCs w:val="22"/>
+        </w:rPr>
+        <w:t>Relevant code:</w:t>
+      </w:r>
     </w:p>
     <w:p>
       <w:pPr>
@@ -1039,14 +1070,15 @@
       <w:r>
         <w:rPr>
           <w:rFonts w:ascii="Trebuchet MS" w:hAnsi="Trebuchet MS"/>
+          <w:noProof/>
           <w:sz w:val="22"/>
           <w:szCs w:val="22"/>
         </w:rPr>
         <w:drawing>
-          <wp:inline distT="0" distB="0" distL="0" distR="0" wp14:anchorId="38706426" wp14:editId="0F69630B">
-            <wp:extent cx="5943600" cy="4764405"/>
-            <wp:effectExtent l="0" t="0" r="0" b="0"/>
-            <wp:docPr id="10" name="Picture 10" descr="A screenshot of a cell phone&#10;&#10;Description automatically generated"/>
+          <wp:inline distT="0" distB="0" distL="0" distR="0" wp14:anchorId="6756C00B" wp14:editId="5B9E721D">
+            <wp:extent cx="5943600" cy="4756150"/>
+            <wp:effectExtent l="0" t="0" r="0" b="6350"/>
+            <wp:docPr id="12" name="Picture 12" descr="A screenshot of a cell phone&#10;&#10;Description automatically generated"/>
             <wp:cNvGraphicFramePr>
               <a:graphicFrameLocks xmlns:a="http://schemas.openxmlformats.org/drawingml/2006/main" noChangeAspect="1"/>
             </wp:cNvGraphicFramePr>
@@ -1054,7 +1086,7 @@
               <a:graphicData uri="http://schemas.openxmlformats.org/drawingml/2006/picture">
                 <pic:pic xmlns:pic="http://schemas.openxmlformats.org/drawingml/2006/picture">
                   <pic:nvPicPr>
-                    <pic:cNvPr id="10" name="Picture 10" descr="A screenshot of a cell phone&#10;&#10;Description automatically generated"/>
+                    <pic:cNvPr id="7" name="Picture 7" descr="A screenshot of a cell phone&#10;&#10;Description automatically generated"/>
                     <pic:cNvPicPr/>
                   </pic:nvPicPr>
                   <pic:blipFill>
@@ -1066,7 +1098,7 @@
                   <pic:spPr>
                     <a:xfrm>
                       <a:off x="0" y="0"/>
-                      <a:ext cx="5943600" cy="4764405"/>
+                      <a:ext cx="5943600" cy="4756150"/>
                     </a:xfrm>
                     <a:prstGeom prst="rect">
                       <a:avLst/>
@@ -1099,6 +1131,23 @@
       <w:r>
         <w:rPr>
           <w:rFonts w:ascii="Trebuchet MS" w:hAnsi="Trebuchet MS"/>
+          <w:sz w:val="22"/>
+          <w:szCs w:val="22"/>
+        </w:rPr>
+        <w:t>Telemetry output:</w:t>
+      </w:r>
+    </w:p>
+    <w:p>
+      <w:pPr>
+        <w:rPr>
+          <w:rFonts w:ascii="Trebuchet MS" w:hAnsi="Trebuchet MS"/>
+          <w:sz w:val="22"/>
+          <w:szCs w:val="22"/>
+        </w:rPr>
+      </w:pPr>
+      <w:r>
+        <w:rPr>
+          <w:rFonts w:ascii="Trebuchet MS" w:hAnsi="Trebuchet MS"/>
           <w:noProof/>
           <w:sz w:val="22"/>
           <w:szCs w:val="22"/>
@@ -1106,16 +1155,16 @@
         <mc:AlternateContent>
           <mc:Choice Requires="wps">
             <w:drawing>
-              <wp:anchor distT="0" distB="0" distL="114300" distR="114300" simplePos="0" relativeHeight="251665408" behindDoc="0" locked="0" layoutInCell="1" allowOverlap="1" wp14:anchorId="573B202C" wp14:editId="4878F2FE">
+              <wp:anchor distT="0" distB="0" distL="114300" distR="114300" simplePos="0" relativeHeight="251665408" behindDoc="0" locked="0" layoutInCell="1" allowOverlap="1" wp14:anchorId="573B202C" wp14:editId="4A3A3528">
                 <wp:simplePos x="0" y="0"/>
                 <wp:positionH relativeFrom="column">
                   <wp:posOffset>0</wp:posOffset>
                 </wp:positionH>
                 <wp:positionV relativeFrom="paragraph">
-                  <wp:posOffset>1801572</wp:posOffset>
+                  <wp:posOffset>1803477</wp:posOffset>
                 </wp:positionV>
-                <wp:extent cx="728546" cy="148683"/>
-                <wp:effectExtent l="0" t="0" r="8255" b="16510"/>
+                <wp:extent cx="1680117" cy="148683"/>
+                <wp:effectExtent l="0" t="0" r="9525" b="16510"/>
                 <wp:wrapNone/>
                 <wp:docPr id="15" name="Rectangle 15"/>
                 <wp:cNvGraphicFramePr/>
@@ -1126,7 +1175,7 @@
                       <wps:spPr>
                         <a:xfrm>
                           <a:off x="0" y="0"/>
-                          <a:ext cx="728546" cy="148683"/>
+                          <a:ext cx="1680117" cy="148683"/>
                         </a:xfrm>
                         <a:prstGeom prst="rect">
                           <a:avLst/>
@@ -1174,7 +1223,7 @@
           </mc:Choice>
           <mc:Fallback>
             <w:pict>
-              <v:rect w14:anchorId="7ACFA303" id="Rectangle 15" o:spid="_x0000_s1026" style="position:absolute;margin-left:0;margin-top:141.85pt;width:57.35pt;height:11.7pt;z-index:251665408;visibility:visible;mso-wrap-style:square;mso-width-percent:0;mso-height-percent:0;mso-wrap-distance-left:9pt;mso-wrap-distance-top:0;mso-wrap-distance-right:9pt;mso-wrap-distance-bottom:0;mso-position-horizontal:absolute;mso-position-horizontal-relative:text;mso-position-vertical:absolute;mso-position-vertical-relative:text;mso-width-percent:0;mso-height-percent:0;mso-width-relative:margin;mso-height-relative:margin;v-text-anchor:middle" o:gfxdata="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" filled="f" strokecolor="red" strokeweight="1pt"/>
+              <v:rect w14:anchorId="31C9FC43" id="Rectangle 15" o:spid="_x0000_s1026" style="position:absolute;margin-left:0;margin-top:142pt;width:132.3pt;height:11.7pt;z-index:251665408;visibility:visible;mso-wrap-style:square;mso-width-percent:0;mso-height-percent:0;mso-wrap-distance-left:9pt;mso-wrap-distance-top:0;mso-wrap-distance-right:9pt;mso-wrap-distance-bottom:0;mso-position-horizontal:absolute;mso-position-horizontal-relative:text;mso-position-vertical:absolute;mso-position-vertical-relative:text;mso-width-percent:0;mso-height-percent:0;mso-width-relative:margin;mso-height-relative:margin;v-text-anchor:middle" o:gfxdata="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" filled="f" strokecolor="red" strokeweight="1pt"/>
             </w:pict>
           </mc:Fallback>
         </mc:AlternateContent>
@@ -1182,14 +1231,15 @@
       <w:r>
         <w:rPr>
           <w:rFonts w:ascii="Trebuchet MS" w:hAnsi="Trebuchet MS"/>
+          <w:noProof/>
           <w:sz w:val="22"/>
           <w:szCs w:val="22"/>
         </w:rPr>
         <w:drawing>
-          <wp:inline distT="0" distB="0" distL="0" distR="0" wp14:anchorId="34063CAC" wp14:editId="74766F6A">
-            <wp:extent cx="5943600" cy="2663825"/>
-            <wp:effectExtent l="0" t="0" r="0" b="3175"/>
-            <wp:docPr id="11" name="Picture 11" descr="A screenshot of a cell phone&#10;&#10;Description automatically generated"/>
+          <wp:inline distT="0" distB="0" distL="0" distR="0" wp14:anchorId="2A6D4935" wp14:editId="663AB62B">
+            <wp:extent cx="5943600" cy="2618740"/>
+            <wp:effectExtent l="0" t="0" r="0" b="0"/>
+            <wp:docPr id="20" name="Picture 20" descr="A screenshot of a cell phone&#10;&#10;Description automatically generated"/>
             <wp:cNvGraphicFramePr>
               <a:graphicFrameLocks xmlns:a="http://schemas.openxmlformats.org/drawingml/2006/main" noChangeAspect="1"/>
             </wp:cNvGraphicFramePr>
@@ -1197,7 +1247,7 @@
               <a:graphicData uri="http://schemas.openxmlformats.org/drawingml/2006/picture">
                 <pic:pic xmlns:pic="http://schemas.openxmlformats.org/drawingml/2006/picture">
                   <pic:nvPicPr>
-                    <pic:cNvPr id="11" name="Picture 11" descr="A screenshot of a cell phone&#10;&#10;Description automatically generated"/>
+                    <pic:cNvPr id="6" name="Picture 6" descr="A screenshot of a cell phone&#10;&#10;Description automatically generated"/>
                     <pic:cNvPicPr/>
                   </pic:nvPicPr>
                   <pic:blipFill>
@@ -1209,7 +1259,7 @@
                   <pic:spPr>
                     <a:xfrm>
                       <a:off x="0" y="0"/>
-                      <a:ext cx="5943600" cy="2663825"/>
+                      <a:ext cx="5943600" cy="2618740"/>
                     </a:xfrm>
                     <a:prstGeom prst="rect">
                       <a:avLst/>
@@ -1245,7 +1295,23 @@
           <w:sz w:val="22"/>
           <w:szCs w:val="22"/>
         </w:rPr>
-        <w:t>Explanation:</w:t>
+        <w:t>Explanation of “</w:t>
+      </w:r>
+      <w:r>
+        <w:rPr>
+          <w:rFonts w:ascii="Trebuchet MS" w:hAnsi="Trebuchet MS"/>
+          <w:sz w:val="22"/>
+          <w:szCs w:val="22"/>
+        </w:rPr>
+        <w:t>Alter the priority of one of the tasks and note down the observations. Note down WHAT you see and WHY.</w:t>
+      </w:r>
+      <w:r>
+        <w:rPr>
+          <w:rFonts w:ascii="Trebuchet MS" w:hAnsi="Trebuchet MS"/>
+          <w:sz w:val="22"/>
+          <w:szCs w:val="22"/>
+        </w:rPr>
+        <w:t>”</w:t>
       </w:r>
     </w:p>
     <w:p>
@@ -1263,67 +1329,107 @@
           <w:szCs w:val="22"/>
         </w:rPr>
         <w:lastRenderedPageBreak/>
-        <w:t>Even though the tasks are created in any order, the execution of the tasks depends on the scheduler and order of task execution cannot be predicted. The control over the order of task execution is out of scope and it completely depends on the scheduler.</w:t>
-      </w:r>
-    </w:p>
-    <w:p>
-      <w:pPr>
-        <w:rPr>
-          <w:rFonts w:ascii="Trebuchet MS" w:hAnsi="Trebuchet MS"/>
-          <w:sz w:val="22"/>
-          <w:szCs w:val="22"/>
-        </w:rPr>
-      </w:pPr>
-    </w:p>
-    <w:p>
-      <w:pPr>
-        <w:rPr>
-          <w:rFonts w:ascii="Trebuchet MS" w:hAnsi="Trebuchet MS"/>
-          <w:sz w:val="22"/>
-          <w:szCs w:val="22"/>
-        </w:rPr>
-      </w:pPr>
-      <w:r>
-        <w:rPr>
-          <w:rFonts w:ascii="Trebuchet MS" w:hAnsi="Trebuchet MS"/>
-          <w:sz w:val="22"/>
-          <w:szCs w:val="22"/>
-        </w:rPr>
-        <w:t xml:space="preserve">Scenario 2: Same priority; </w:t>
-      </w:r>
-      <w:r>
-        <w:rPr>
-          <w:rFonts w:ascii="Trebuchet MS" w:hAnsi="Trebuchet MS"/>
-          <w:sz w:val="22"/>
-          <w:szCs w:val="22"/>
-        </w:rPr>
-        <w:t xml:space="preserve">Task 1 and Task 2 both running at </w:t>
-      </w:r>
-      <w:r>
-        <w:rPr>
-          <w:rFonts w:ascii="Trebuchet MS" w:hAnsi="Trebuchet MS"/>
-          <w:sz w:val="22"/>
-          <w:szCs w:val="22"/>
-        </w:rPr>
-        <w:t>medium</w:t>
-      </w:r>
-      <w:r>
-        <w:rPr>
-          <w:rFonts w:ascii="Trebuchet MS" w:hAnsi="Trebuchet MS"/>
-          <w:sz w:val="22"/>
-          <w:szCs w:val="22"/>
-        </w:rPr>
-        <w:t xml:space="preserve"> priority</w:t>
-      </w:r>
-    </w:p>
-    <w:p>
-      <w:pPr>
-        <w:rPr>
-          <w:rFonts w:ascii="Trebuchet MS" w:hAnsi="Trebuchet MS"/>
-          <w:sz w:val="22"/>
-          <w:szCs w:val="22"/>
-        </w:rPr>
-      </w:pPr>
+        <w:t>In this case where one task has higher priority over the second task, the higher priority task perform</w:t>
+      </w:r>
+      <w:r>
+        <w:rPr>
+          <w:rFonts w:ascii="Trebuchet MS" w:hAnsi="Trebuchet MS"/>
+          <w:sz w:val="22"/>
+          <w:szCs w:val="22"/>
+        </w:rPr>
+        <w:t>s</w:t>
+      </w:r>
+      <w:r>
+        <w:rPr>
+          <w:rFonts w:ascii="Trebuchet MS" w:hAnsi="Trebuchet MS"/>
+          <w:sz w:val="22"/>
+          <w:szCs w:val="22"/>
+        </w:rPr>
+        <w:t xml:space="preserve"> its task operation and preempts low priority task from executing. Thus, low priority performs its operation</w:t>
+      </w:r>
+      <w:r>
+        <w:rPr>
+          <w:rFonts w:ascii="Trebuchet MS" w:hAnsi="Trebuchet MS"/>
+          <w:sz w:val="22"/>
+          <w:szCs w:val="22"/>
+        </w:rPr>
+        <w:t>s</w:t>
+      </w:r>
+      <w:r>
+        <w:rPr>
+          <w:rFonts w:ascii="Trebuchet MS" w:hAnsi="Trebuchet MS"/>
+          <w:sz w:val="22"/>
+          <w:szCs w:val="22"/>
+        </w:rPr>
+        <w:t xml:space="preserve"> after completion of high priority task. Therefore, in this scenario, complete series of ‘A’s is printed followed by complete series of ‘b’s or vice versa depending on which task has higher priority</w:t>
+      </w:r>
+      <w:r>
+        <w:rPr>
+          <w:rFonts w:ascii="Trebuchet MS" w:hAnsi="Trebuchet MS"/>
+          <w:sz w:val="22"/>
+          <w:szCs w:val="22"/>
+        </w:rPr>
+        <w:t xml:space="preserve">, but not in </w:t>
+      </w:r>
+      <w:proofErr w:type="gramStart"/>
+      <w:r>
+        <w:rPr>
+          <w:rFonts w:ascii="Trebuchet MS" w:hAnsi="Trebuchet MS"/>
+          <w:sz w:val="22"/>
+          <w:szCs w:val="22"/>
+        </w:rPr>
+        <w:t>4 or 3</w:t>
+      </w:r>
+      <w:r>
+        <w:rPr>
+          <w:rFonts w:ascii="Trebuchet MS" w:hAnsi="Trebuchet MS"/>
+          <w:sz w:val="22"/>
+          <w:szCs w:val="22"/>
+        </w:rPr>
+        <w:t xml:space="preserve"> character</w:t>
+      </w:r>
+      <w:proofErr w:type="gramEnd"/>
+      <w:r>
+        <w:rPr>
+          <w:rFonts w:ascii="Trebuchet MS" w:hAnsi="Trebuchet MS"/>
+          <w:sz w:val="22"/>
+          <w:szCs w:val="22"/>
+        </w:rPr>
+        <w:t xml:space="preserve"> </w:t>
+      </w:r>
+      <w:r>
+        <w:rPr>
+          <w:rFonts w:ascii="Trebuchet MS" w:hAnsi="Trebuchet MS"/>
+          <w:sz w:val="22"/>
+          <w:szCs w:val="22"/>
+        </w:rPr>
+        <w:t>pattern</w:t>
+      </w:r>
+      <w:r>
+        <w:rPr>
+          <w:rFonts w:ascii="Trebuchet MS" w:hAnsi="Trebuchet MS"/>
+          <w:sz w:val="22"/>
+          <w:szCs w:val="22"/>
+        </w:rPr>
+        <w:t xml:space="preserve"> as in earlier case.</w:t>
+      </w:r>
+    </w:p>
+    <w:p>
+      <w:pPr>
+        <w:rPr>
+          <w:rFonts w:ascii="Trebuchet MS" w:hAnsi="Trebuchet MS"/>
+          <w:sz w:val="22"/>
+          <w:szCs w:val="22"/>
+        </w:rPr>
+      </w:pPr>
+    </w:p>
+    <w:p>
+      <w:pPr>
+        <w:pStyle w:val="Heading2"/>
+      </w:pPr>
+      <w:r>
+        <w:t>Scenario 2: Same priority; Task 1 and Task 2 both running at medium priority</w:t>
+      </w:r>
     </w:p>
     <w:p>
       <w:pPr>
@@ -1350,18 +1456,10 @@
           <w:szCs w:val="22"/>
         </w:rPr>
       </w:pPr>
-    </w:p>
-    <w:p>
-      <w:pPr>
-        <w:rPr>
-          <w:rFonts w:ascii="Trebuchet MS" w:hAnsi="Trebuchet MS"/>
-          <w:sz w:val="22"/>
-          <w:szCs w:val="22"/>
-        </w:rPr>
-      </w:pPr>
-      <w:r>
-        <w:rPr>
-          <w:rFonts w:ascii="Trebuchet MS" w:hAnsi="Trebuchet MS"/>
+      <w:r>
+        <w:rPr>
+          <w:rFonts w:ascii="Trebuchet MS" w:hAnsi="Trebuchet MS"/>
+          <w:noProof/>
           <w:sz w:val="22"/>
           <w:szCs w:val="22"/>
         </w:rPr>
@@ -1689,6 +1787,7 @@
       <w:r>
         <w:rPr>
           <w:rFonts w:ascii="Trebuchet MS" w:hAnsi="Trebuchet MS"/>
+          <w:noProof/>
           <w:sz w:val="22"/>
           <w:szCs w:val="22"/>
         </w:rPr>
@@ -1708,7 +1807,7 @@
                     <pic:cNvPicPr/>
                   </pic:nvPicPr>
                   <pic:blipFill>
-                    <a:blip r:embed="rId10"/>
+                    <a:blip r:embed="rId6"/>
                     <a:stretch>
                       <a:fillRect/>
                     </a:stretch>
@@ -1769,7 +1868,39 @@
           <w:sz w:val="22"/>
           <w:szCs w:val="22"/>
         </w:rPr>
-        <w:t>As both the tasks have same priority, task1 gets equal time of execution as task2 when task2 calls delay.</w:t>
+        <w:t xml:space="preserve">As both the tasks have same priority, task1 gets equal time of execution as task2 when </w:t>
+      </w:r>
+      <w:r>
+        <w:rPr>
+          <w:rFonts w:ascii="Trebuchet MS" w:hAnsi="Trebuchet MS"/>
+          <w:sz w:val="22"/>
+          <w:szCs w:val="22"/>
+        </w:rPr>
+        <w:t>the other task</w:t>
+      </w:r>
+      <w:r>
+        <w:rPr>
+          <w:rFonts w:ascii="Trebuchet MS" w:hAnsi="Trebuchet MS"/>
+          <w:sz w:val="22"/>
+          <w:szCs w:val="22"/>
+        </w:rPr>
+        <w:t xml:space="preserve"> </w:t>
+      </w:r>
+      <w:r>
+        <w:rPr>
+          <w:rFonts w:ascii="Trebuchet MS" w:hAnsi="Trebuchet MS"/>
+          <w:sz w:val="22"/>
+          <w:szCs w:val="22"/>
+        </w:rPr>
+        <w:t>goes into</w:t>
+      </w:r>
+      <w:r>
+        <w:rPr>
+          <w:rFonts w:ascii="Trebuchet MS" w:hAnsi="Trebuchet MS"/>
+          <w:sz w:val="22"/>
+          <w:szCs w:val="22"/>
+        </w:rPr>
+        <w:t xml:space="preserve"> delay.</w:t>
       </w:r>
     </w:p>
     <w:p>
@@ -1788,131 +1919,80 @@
         </w:rPr>
         <w:t xml:space="preserve">The order of the task execution completely depends on the scheduler. </w:t>
       </w:r>
-      <w:proofErr w:type="gramStart"/>
-      <w:r>
-        <w:rPr>
-          <w:rFonts w:ascii="Trebuchet MS" w:hAnsi="Trebuchet MS"/>
-          <w:sz w:val="22"/>
-          <w:szCs w:val="22"/>
-        </w:rPr>
-        <w:t>Therefore</w:t>
-      </w:r>
-      <w:proofErr w:type="gramEnd"/>
-      <w:r>
-        <w:rPr>
-          <w:rFonts w:ascii="Trebuchet MS" w:hAnsi="Trebuchet MS"/>
-          <w:sz w:val="22"/>
-          <w:szCs w:val="22"/>
-        </w:rPr>
-        <w:t xml:space="preserve"> both the strings of task1 and task2 can be printed in any fashion, depending </w:t>
-      </w:r>
-      <w:r>
-        <w:rPr>
-          <w:rFonts w:ascii="Trebuchet MS" w:hAnsi="Trebuchet MS"/>
-          <w:sz w:val="22"/>
-          <w:szCs w:val="22"/>
-        </w:rPr>
-        <w:t>on which tasks does scheduler decide to execute.</w:t>
-      </w:r>
-    </w:p>
-    <w:p>
-      <w:pPr>
-        <w:rPr>
-          <w:rFonts w:ascii="Trebuchet MS" w:hAnsi="Trebuchet MS"/>
-          <w:sz w:val="22"/>
-          <w:szCs w:val="22"/>
-        </w:rPr>
-      </w:pPr>
-    </w:p>
-    <w:p>
-      <w:pPr>
-        <w:rPr>
-          <w:rFonts w:ascii="Trebuchet MS" w:hAnsi="Trebuchet MS"/>
-          <w:sz w:val="22"/>
-          <w:szCs w:val="22"/>
-        </w:rPr>
-      </w:pPr>
-      <w:r>
-        <w:rPr>
-          <w:rFonts w:ascii="Trebuchet MS" w:hAnsi="Trebuchet MS"/>
-          <w:sz w:val="22"/>
-          <w:szCs w:val="22"/>
-        </w:rPr>
-        <w:t xml:space="preserve">Scenario </w:t>
-      </w:r>
-      <w:r>
-        <w:rPr>
-          <w:rFonts w:ascii="Trebuchet MS" w:hAnsi="Trebuchet MS"/>
-          <w:sz w:val="22"/>
-          <w:szCs w:val="22"/>
-        </w:rPr>
-        <w:t>3</w:t>
-      </w:r>
-      <w:r>
-        <w:rPr>
-          <w:rFonts w:ascii="Trebuchet MS" w:hAnsi="Trebuchet MS"/>
-          <w:sz w:val="22"/>
-          <w:szCs w:val="22"/>
-        </w:rPr>
-        <w:t>: Task 1</w:t>
-      </w:r>
-      <w:r>
-        <w:rPr>
-          <w:rFonts w:ascii="Trebuchet MS" w:hAnsi="Trebuchet MS"/>
-          <w:sz w:val="22"/>
-          <w:szCs w:val="22"/>
-        </w:rPr>
-        <w:t xml:space="preserve"> has high priority</w:t>
-      </w:r>
-      <w:r>
-        <w:rPr>
-          <w:rFonts w:ascii="Trebuchet MS" w:hAnsi="Trebuchet MS"/>
-          <w:sz w:val="22"/>
-          <w:szCs w:val="22"/>
-        </w:rPr>
-        <w:t xml:space="preserve"> and Task 2 </w:t>
-      </w:r>
-      <w:r>
-        <w:rPr>
-          <w:rFonts w:ascii="Trebuchet MS" w:hAnsi="Trebuchet MS"/>
-          <w:sz w:val="22"/>
-          <w:szCs w:val="22"/>
-        </w:rPr>
-        <w:t>has</w:t>
-      </w:r>
-      <w:r>
-        <w:rPr>
-          <w:rFonts w:ascii="Trebuchet MS" w:hAnsi="Trebuchet MS"/>
-          <w:sz w:val="22"/>
-          <w:szCs w:val="22"/>
-        </w:rPr>
-        <w:t xml:space="preserve"> </w:t>
-      </w:r>
-      <w:r>
-        <w:rPr>
-          <w:rFonts w:ascii="Trebuchet MS" w:hAnsi="Trebuchet MS"/>
-          <w:sz w:val="22"/>
-          <w:szCs w:val="22"/>
-        </w:rPr>
-        <w:t>low</w:t>
-      </w:r>
-      <w:r>
-        <w:rPr>
-          <w:rFonts w:ascii="Trebuchet MS" w:hAnsi="Trebuchet MS"/>
-          <w:sz w:val="22"/>
-          <w:szCs w:val="22"/>
-        </w:rPr>
-        <w:t xml:space="preserve"> priority</w:t>
-      </w:r>
-    </w:p>
-    <w:p>
-      <w:pPr>
-        <w:rPr>
-          <w:rFonts w:ascii="Trebuchet MS" w:hAnsi="Trebuchet MS"/>
-          <w:sz w:val="22"/>
-          <w:szCs w:val="22"/>
-        </w:rPr>
-      </w:pPr>
+      <w:r>
+        <w:rPr>
+          <w:rFonts w:ascii="Trebuchet MS" w:hAnsi="Trebuchet MS"/>
+          <w:sz w:val="22"/>
+          <w:szCs w:val="22"/>
+        </w:rPr>
+        <w:t>Therefore,</w:t>
+      </w:r>
+      <w:r>
+        <w:rPr>
+          <w:rFonts w:ascii="Trebuchet MS" w:hAnsi="Trebuchet MS"/>
+          <w:sz w:val="22"/>
+          <w:szCs w:val="22"/>
+        </w:rPr>
+        <w:t xml:space="preserve"> both the strings of task1 and task2 can be printed in any </w:t>
+      </w:r>
+      <w:r>
+        <w:rPr>
+          <w:rFonts w:ascii="Trebuchet MS" w:hAnsi="Trebuchet MS"/>
+          <w:sz w:val="22"/>
+          <w:szCs w:val="22"/>
+        </w:rPr>
+        <w:t>pattern</w:t>
+      </w:r>
+      <w:r>
+        <w:rPr>
+          <w:rFonts w:ascii="Trebuchet MS" w:hAnsi="Trebuchet MS"/>
+          <w:sz w:val="22"/>
+          <w:szCs w:val="22"/>
+        </w:rPr>
+        <w:t xml:space="preserve">, depending </w:t>
+      </w:r>
+      <w:r>
+        <w:rPr>
+          <w:rFonts w:ascii="Trebuchet MS" w:hAnsi="Trebuchet MS"/>
+          <w:sz w:val="22"/>
+          <w:szCs w:val="22"/>
+        </w:rPr>
+        <w:t>on which tasks does scheduler decide to execute</w:t>
+      </w:r>
+      <w:r>
+        <w:rPr>
+          <w:rFonts w:ascii="Trebuchet MS" w:hAnsi="Trebuchet MS"/>
+          <w:sz w:val="22"/>
+          <w:szCs w:val="22"/>
+        </w:rPr>
+        <w:t xml:space="preserve"> and depending on UART speed.</w:t>
+      </w:r>
+    </w:p>
+    <w:p>
+      <w:pPr>
+        <w:rPr>
+          <w:rFonts w:ascii="Trebuchet MS" w:hAnsi="Trebuchet MS"/>
+          <w:sz w:val="22"/>
+          <w:szCs w:val="22"/>
+        </w:rPr>
+      </w:pPr>
+    </w:p>
+    <w:p>
+      <w:pPr>
+        <w:rPr>
+          <w:rFonts w:ascii="Trebuchet MS" w:hAnsi="Trebuchet MS"/>
+          <w:sz w:val="22"/>
+          <w:szCs w:val="22"/>
+        </w:rPr>
+      </w:pPr>
+      <w:r>
+        <w:rPr>
+          <w:rFonts w:ascii="Trebuchet MS" w:hAnsi="Trebuchet MS"/>
+          <w:sz w:val="22"/>
+          <w:szCs w:val="22"/>
+        </w:rPr>
+        <w:t>Consider if task2 is created before task 1.</w:t>
+      </w:r>
     </w:p>
     <w:p>
       <w:pPr>
@@ -1934,9 +2014,7 @@
     <w:p>
       <w:pPr>
         <w:rPr>
-          <w:rFonts w:ascii="Trebuchet MS" w:hAnsi="Trebuchet MS"/>
-          <w:sz w:val="22"/>
-          <w:szCs w:val="22"/>
+          <w:rFonts w:ascii="Times New Roman" w:eastAsia="Times New Roman" w:hAnsi="Times New Roman" w:cs="Times New Roman"/>
         </w:rPr>
       </w:pPr>
       <w:r>
@@ -1947,6 +2025,546 @@
           <w:szCs w:val="22"/>
         </w:rPr>
         <w:lastRenderedPageBreak/>
+        <mc:AlternateContent>
+          <mc:Choice Requires="wps">
+            <w:drawing>
+              <wp:anchor distT="0" distB="0" distL="114300" distR="114300" simplePos="0" relativeHeight="251685888" behindDoc="0" locked="0" layoutInCell="1" allowOverlap="1" wp14:anchorId="07210FD6" wp14:editId="748F643C">
+                <wp:simplePos x="0" y="0"/>
+                <wp:positionH relativeFrom="column">
+                  <wp:posOffset>773151</wp:posOffset>
+                </wp:positionH>
+                <wp:positionV relativeFrom="paragraph">
+                  <wp:posOffset>1159727</wp:posOffset>
+                </wp:positionV>
+                <wp:extent cx="1033347" cy="319668"/>
+                <wp:effectExtent l="0" t="0" r="8255" b="10795"/>
+                <wp:wrapNone/>
+                <wp:docPr id="30" name="Rectangle 30"/>
+                <wp:cNvGraphicFramePr/>
+                <a:graphic xmlns:a="http://schemas.openxmlformats.org/drawingml/2006/main">
+                  <a:graphicData uri="http://schemas.microsoft.com/office/word/2010/wordprocessingShape">
+                    <wps:wsp>
+                      <wps:cNvSpPr/>
+                      <wps:spPr>
+                        <a:xfrm>
+                          <a:off x="0" y="0"/>
+                          <a:ext cx="1033347" cy="319668"/>
+                        </a:xfrm>
+                        <a:prstGeom prst="rect">
+                          <a:avLst/>
+                        </a:prstGeom>
+                        <a:noFill/>
+                        <a:ln>
+                          <a:solidFill>
+                            <a:srgbClr val="FF0000"/>
+                          </a:solidFill>
+                        </a:ln>
+                      </wps:spPr>
+                      <wps:style>
+                        <a:lnRef idx="2">
+                          <a:schemeClr val="accent1">
+                            <a:shade val="50000"/>
+                          </a:schemeClr>
+                        </a:lnRef>
+                        <a:fillRef idx="1">
+                          <a:schemeClr val="accent1"/>
+                        </a:fillRef>
+                        <a:effectRef idx="0">
+                          <a:schemeClr val="accent1"/>
+                        </a:effectRef>
+                        <a:fontRef idx="minor">
+                          <a:schemeClr val="lt1"/>
+                        </a:fontRef>
+                      </wps:style>
+                      <wps:bodyPr rot="0" spcFirstLastPara="0" vertOverflow="overflow" horzOverflow="overflow" vert="horz" wrap="square" lIns="91440" tIns="45720" rIns="91440" bIns="45720" numCol="1" spcCol="0" rtlCol="0" fromWordArt="0" anchor="ctr" anchorCtr="0" forceAA="0" compatLnSpc="1">
+                        <a:prstTxWarp prst="textNoShape">
+                          <a:avLst/>
+                        </a:prstTxWarp>
+                        <a:noAutofit/>
+                      </wps:bodyPr>
+                    </wps:wsp>
+                  </a:graphicData>
+                </a:graphic>
+                <wp14:sizeRelH relativeFrom="margin">
+                  <wp14:pctWidth>0</wp14:pctWidth>
+                </wp14:sizeRelH>
+                <wp14:sizeRelV relativeFrom="margin">
+                  <wp14:pctHeight>0</wp14:pctHeight>
+                </wp14:sizeRelV>
+              </wp:anchor>
+            </w:drawing>
+          </mc:Choice>
+          <mc:Fallback>
+            <w:pict>
+              <v:rect w14:anchorId="0038EF9D" id="Rectangle 30" o:spid="_x0000_s1026" style="position:absolute;margin-left:60.9pt;margin-top:91.3pt;width:81.35pt;height:25.15pt;z-index:251685888;visibility:visible;mso-wrap-style:square;mso-width-percent:0;mso-height-percent:0;mso-wrap-distance-left:9pt;mso-wrap-distance-top:0;mso-wrap-distance-right:9pt;mso-wrap-distance-bottom:0;mso-position-horizontal:absolute;mso-position-horizontal-relative:text;mso-position-vertical:absolute;mso-position-vertical-relative:text;mso-width-percent:0;mso-height-percent:0;mso-width-relative:margin;mso-height-relative:margin;v-text-anchor:middle" o:gfxdata="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" filled="f" strokecolor="red" strokeweight="1pt"/>
+            </w:pict>
+          </mc:Fallback>
+        </mc:AlternateContent>
+      </w:r>
+      <w:r>
+        <w:rPr>
+          <w:rFonts w:ascii="Trebuchet MS" w:hAnsi="Trebuchet MS"/>
+          <w:noProof/>
+          <w:sz w:val="22"/>
+          <w:szCs w:val="22"/>
+        </w:rPr>
+        <mc:AlternateContent>
+          <mc:Choice Requires="wps">
+            <w:drawing>
+              <wp:anchor distT="0" distB="0" distL="114300" distR="114300" simplePos="0" relativeHeight="251683840" behindDoc="0" locked="0" layoutInCell="1" allowOverlap="1" wp14:anchorId="485A2AC6" wp14:editId="60D31B50">
+                <wp:simplePos x="0" y="0"/>
+                <wp:positionH relativeFrom="column">
+                  <wp:posOffset>3583259</wp:posOffset>
+                </wp:positionH>
+                <wp:positionV relativeFrom="paragraph">
+                  <wp:posOffset>1159727</wp:posOffset>
+                </wp:positionV>
+                <wp:extent cx="921834" cy="319668"/>
+                <wp:effectExtent l="0" t="0" r="18415" b="10795"/>
+                <wp:wrapNone/>
+                <wp:docPr id="29" name="Rectangle 29"/>
+                <wp:cNvGraphicFramePr/>
+                <a:graphic xmlns:a="http://schemas.openxmlformats.org/drawingml/2006/main">
+                  <a:graphicData uri="http://schemas.microsoft.com/office/word/2010/wordprocessingShape">
+                    <wps:wsp>
+                      <wps:cNvSpPr/>
+                      <wps:spPr>
+                        <a:xfrm>
+                          <a:off x="0" y="0"/>
+                          <a:ext cx="921834" cy="319668"/>
+                        </a:xfrm>
+                        <a:prstGeom prst="rect">
+                          <a:avLst/>
+                        </a:prstGeom>
+                        <a:noFill/>
+                        <a:ln>
+                          <a:solidFill>
+                            <a:srgbClr val="FF0000"/>
+                          </a:solidFill>
+                        </a:ln>
+                      </wps:spPr>
+                      <wps:style>
+                        <a:lnRef idx="2">
+                          <a:schemeClr val="accent1">
+                            <a:shade val="50000"/>
+                          </a:schemeClr>
+                        </a:lnRef>
+                        <a:fillRef idx="1">
+                          <a:schemeClr val="accent1"/>
+                        </a:fillRef>
+                        <a:effectRef idx="0">
+                          <a:schemeClr val="accent1"/>
+                        </a:effectRef>
+                        <a:fontRef idx="minor">
+                          <a:schemeClr val="lt1"/>
+                        </a:fontRef>
+                      </wps:style>
+                      <wps:bodyPr rot="0" spcFirstLastPara="0" vertOverflow="overflow" horzOverflow="overflow" vert="horz" wrap="square" lIns="91440" tIns="45720" rIns="91440" bIns="45720" numCol="1" spcCol="0" rtlCol="0" fromWordArt="0" anchor="ctr" anchorCtr="0" forceAA="0" compatLnSpc="1">
+                        <a:prstTxWarp prst="textNoShape">
+                          <a:avLst/>
+                        </a:prstTxWarp>
+                        <a:noAutofit/>
+                      </wps:bodyPr>
+                    </wps:wsp>
+                  </a:graphicData>
+                </a:graphic>
+                <wp14:sizeRelH relativeFrom="margin">
+                  <wp14:pctWidth>0</wp14:pctWidth>
+                </wp14:sizeRelH>
+                <wp14:sizeRelV relativeFrom="margin">
+                  <wp14:pctHeight>0</wp14:pctHeight>
+                </wp14:sizeRelV>
+              </wp:anchor>
+            </w:drawing>
+          </mc:Choice>
+          <mc:Fallback>
+            <w:pict>
+              <v:rect w14:anchorId="16A6F610" id="Rectangle 29" o:spid="_x0000_s1026" style="position:absolute;margin-left:282.15pt;margin-top:91.3pt;width:72.6pt;height:25.15pt;z-index:251683840;visibility:visible;mso-wrap-style:square;mso-width-percent:0;mso-height-percent:0;mso-wrap-distance-left:9pt;mso-wrap-distance-top:0;mso-wrap-distance-right:9pt;mso-wrap-distance-bottom:0;mso-position-horizontal:absolute;mso-position-horizontal-relative:text;mso-position-vertical:absolute;mso-position-vertical-relative:text;mso-width-percent:0;mso-height-percent:0;mso-width-relative:margin;mso-height-relative:margin;v-text-anchor:middle" o:gfxdata="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" filled="f" strokecolor="red" strokeweight="1pt"/>
+            </w:pict>
+          </mc:Fallback>
+        </mc:AlternateContent>
+      </w:r>
+      <w:r>
+        <w:rPr>
+          <w:rFonts w:ascii="Times New Roman" w:eastAsia="Times New Roman" w:hAnsi="Times New Roman" w:cs="Times New Roman"/>
+        </w:rPr>
+        <w:fldChar w:fldCharType="begin"/>
+      </w:r>
+      <w:r>
+        <w:rPr>
+          <w:rFonts w:ascii="Times New Roman" w:eastAsia="Times New Roman" w:hAnsi="Times New Roman" w:cs="Times New Roman"/>
+        </w:rPr>
+        <w:instrText xml:space="preserve"> INCLUDEPICTURE "/var/folders/js/n5y_xtw146gf791kw9n_swq40000gn/T/com.microsoft.Word/WebArchiveCopyPasteTempFiles/page3image59578048" \* MERGEFORMATINET </w:instrText>
+      </w:r>
+      <w:r>
+        <w:rPr>
+          <w:rFonts w:ascii="Times New Roman" w:eastAsia="Times New Roman" w:hAnsi="Times New Roman" w:cs="Times New Roman"/>
+        </w:rPr>
+        <w:fldChar w:fldCharType="separate"/>
+      </w:r>
+      <w:r>
+        <w:rPr>
+          <w:rFonts w:ascii="Times New Roman" w:eastAsia="Times New Roman" w:hAnsi="Times New Roman" w:cs="Times New Roman"/>
+          <w:noProof/>
+        </w:rPr>
+        <w:drawing>
+          <wp:inline distT="0" distB="0" distL="0" distR="0" wp14:anchorId="15D939CB" wp14:editId="41ECA5AD">
+            <wp:extent cx="5943600" cy="4761865"/>
+            <wp:effectExtent l="0" t="0" r="0" b="635"/>
+            <wp:docPr id="28" name="Picture 28" descr="page3image59578048"/>
+            <wp:cNvGraphicFramePr>
+              <a:graphicFrameLocks xmlns:a="http://schemas.openxmlformats.org/drawingml/2006/main" noChangeAspect="1"/>
+            </wp:cNvGraphicFramePr>
+            <a:graphic xmlns:a="http://schemas.openxmlformats.org/drawingml/2006/main">
+              <a:graphicData uri="http://schemas.openxmlformats.org/drawingml/2006/picture">
+                <pic:pic xmlns:pic="http://schemas.openxmlformats.org/drawingml/2006/picture">
+                  <pic:nvPicPr>
+                    <pic:cNvPr id="0" name="Picture 21" descr="page3image59578048"/>
+                    <pic:cNvPicPr>
+                      <a:picLocks noChangeAspect="1" noChangeArrowheads="1"/>
+                    </pic:cNvPicPr>
+                  </pic:nvPicPr>
+                  <pic:blipFill>
+                    <a:blip r:embed="rId10">
+                      <a:extLst>
+                        <a:ext uri="{28A0092B-C50C-407E-A947-70E740481C1C}">
+                          <a14:useLocalDpi xmlns:a14="http://schemas.microsoft.com/office/drawing/2010/main" val="0"/>
+                        </a:ext>
+                      </a:extLst>
+                    </a:blip>
+                    <a:srcRect/>
+                    <a:stretch>
+                      <a:fillRect/>
+                    </a:stretch>
+                  </pic:blipFill>
+                  <pic:spPr bwMode="auto">
+                    <a:xfrm>
+                      <a:off x="0" y="0"/>
+                      <a:ext cx="5943600" cy="4761865"/>
+                    </a:xfrm>
+                    <a:prstGeom prst="rect">
+                      <a:avLst/>
+                    </a:prstGeom>
+                    <a:noFill/>
+                    <a:ln>
+                      <a:noFill/>
+                    </a:ln>
+                  </pic:spPr>
+                </pic:pic>
+              </a:graphicData>
+            </a:graphic>
+          </wp:inline>
+        </w:drawing>
+      </w:r>
+      <w:r>
+        <w:rPr>
+          <w:rFonts w:ascii="Times New Roman" w:eastAsia="Times New Roman" w:hAnsi="Times New Roman" w:cs="Times New Roman"/>
+        </w:rPr>
+        <w:fldChar w:fldCharType="end"/>
+      </w:r>
+    </w:p>
+    <w:p>
+      <w:pPr>
+        <w:rPr>
+          <w:rFonts w:ascii="Times New Roman" w:eastAsia="Times New Roman" w:hAnsi="Times New Roman" w:cs="Times New Roman"/>
+        </w:rPr>
+      </w:pPr>
+    </w:p>
+    <w:p>
+      <w:pPr>
+        <w:rPr>
+          <w:rFonts w:ascii="Trebuchet MS" w:hAnsi="Trebuchet MS"/>
+          <w:sz w:val="22"/>
+          <w:szCs w:val="22"/>
+        </w:rPr>
+      </w:pPr>
+      <w:r>
+        <w:rPr>
+          <w:rFonts w:ascii="Trebuchet MS" w:hAnsi="Trebuchet MS"/>
+          <w:sz w:val="22"/>
+          <w:szCs w:val="22"/>
+        </w:rPr>
+        <w:t>Telemetry output:</w:t>
+      </w:r>
+    </w:p>
+    <w:p>
+      <w:pPr>
+        <w:rPr>
+          <w:rFonts w:ascii="Times New Roman" w:eastAsia="Times New Roman" w:hAnsi="Times New Roman" w:cs="Times New Roman"/>
+        </w:rPr>
+      </w:pPr>
+      <w:r>
+        <w:rPr>
+          <w:rFonts w:ascii="Trebuchet MS" w:hAnsi="Trebuchet MS"/>
+          <w:noProof/>
+          <w:sz w:val="22"/>
+          <w:szCs w:val="22"/>
+        </w:rPr>
+        <mc:AlternateContent>
+          <mc:Choice Requires="wps">
+            <w:drawing>
+              <wp:anchor distT="0" distB="0" distL="114300" distR="114300" simplePos="0" relativeHeight="251687936" behindDoc="0" locked="0" layoutInCell="1" allowOverlap="1" wp14:anchorId="05D24157" wp14:editId="6160F130">
+                <wp:simplePos x="0" y="0"/>
+                <wp:positionH relativeFrom="column">
+                  <wp:posOffset>0</wp:posOffset>
+                </wp:positionH>
+                <wp:positionV relativeFrom="paragraph">
+                  <wp:posOffset>1745120</wp:posOffset>
+                </wp:positionV>
+                <wp:extent cx="921385" cy="178420"/>
+                <wp:effectExtent l="0" t="0" r="18415" b="12700"/>
+                <wp:wrapNone/>
+                <wp:docPr id="32" name="Rectangle 32"/>
+                <wp:cNvGraphicFramePr/>
+                <a:graphic xmlns:a="http://schemas.openxmlformats.org/drawingml/2006/main">
+                  <a:graphicData uri="http://schemas.microsoft.com/office/word/2010/wordprocessingShape">
+                    <wps:wsp>
+                      <wps:cNvSpPr/>
+                      <wps:spPr>
+                        <a:xfrm>
+                          <a:off x="0" y="0"/>
+                          <a:ext cx="921385" cy="178420"/>
+                        </a:xfrm>
+                        <a:prstGeom prst="rect">
+                          <a:avLst/>
+                        </a:prstGeom>
+                        <a:noFill/>
+                        <a:ln>
+                          <a:solidFill>
+                            <a:srgbClr val="FF0000"/>
+                          </a:solidFill>
+                        </a:ln>
+                      </wps:spPr>
+                      <wps:style>
+                        <a:lnRef idx="2">
+                          <a:schemeClr val="accent1">
+                            <a:shade val="50000"/>
+                          </a:schemeClr>
+                        </a:lnRef>
+                        <a:fillRef idx="1">
+                          <a:schemeClr val="accent1"/>
+                        </a:fillRef>
+                        <a:effectRef idx="0">
+                          <a:schemeClr val="accent1"/>
+                        </a:effectRef>
+                        <a:fontRef idx="minor">
+                          <a:schemeClr val="lt1"/>
+                        </a:fontRef>
+                      </wps:style>
+                      <wps:bodyPr rot="0" spcFirstLastPara="0" vertOverflow="overflow" horzOverflow="overflow" vert="horz" wrap="square" lIns="91440" tIns="45720" rIns="91440" bIns="45720" numCol="1" spcCol="0" rtlCol="0" fromWordArt="0" anchor="ctr" anchorCtr="0" forceAA="0" compatLnSpc="1">
+                        <a:prstTxWarp prst="textNoShape">
+                          <a:avLst/>
+                        </a:prstTxWarp>
+                        <a:noAutofit/>
+                      </wps:bodyPr>
+                    </wps:wsp>
+                  </a:graphicData>
+                </a:graphic>
+                <wp14:sizeRelH relativeFrom="margin">
+                  <wp14:pctWidth>0</wp14:pctWidth>
+                </wp14:sizeRelH>
+                <wp14:sizeRelV relativeFrom="margin">
+                  <wp14:pctHeight>0</wp14:pctHeight>
+                </wp14:sizeRelV>
+              </wp:anchor>
+            </w:drawing>
+          </mc:Choice>
+          <mc:Fallback>
+            <w:pict>
+              <v:rect w14:anchorId="2AF9400C" id="Rectangle 32" o:spid="_x0000_s1026" style="position:absolute;margin-left:0;margin-top:137.4pt;width:72.55pt;height:14.05pt;z-index:251687936;visibility:visible;mso-wrap-style:square;mso-width-percent:0;mso-height-percent:0;mso-wrap-distance-left:9pt;mso-wrap-distance-top:0;mso-wrap-distance-right:9pt;mso-wrap-distance-bottom:0;mso-position-horizontal:absolute;mso-position-horizontal-relative:text;mso-position-vertical:absolute;mso-position-vertical-relative:text;mso-width-percent:0;mso-height-percent:0;mso-width-relative:margin;mso-height-relative:margin;v-text-anchor:middle" o:gfxdata="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" filled="f" strokecolor="red" strokeweight="1pt"/>
+            </w:pict>
+          </mc:Fallback>
+        </mc:AlternateContent>
+      </w:r>
+      <w:r>
+        <w:rPr>
+          <w:rFonts w:ascii="Times New Roman" w:eastAsia="Times New Roman" w:hAnsi="Times New Roman" w:cs="Times New Roman"/>
+        </w:rPr>
+        <w:fldChar w:fldCharType="begin"/>
+      </w:r>
+      <w:r>
+        <w:rPr>
+          <w:rFonts w:ascii="Times New Roman" w:eastAsia="Times New Roman" w:hAnsi="Times New Roman" w:cs="Times New Roman"/>
+        </w:rPr>
+        <w:instrText xml:space="preserve"> INCLUDEPICTURE "/var/folders/js/n5y_xtw146gf791kw9n_swq40000gn/T/com.microsoft.Word/WebArchiveCopyPasteTempFiles/page3image59579920" \* MERGEFORMATINET </w:instrText>
+      </w:r>
+      <w:r>
+        <w:rPr>
+          <w:rFonts w:ascii="Times New Roman" w:eastAsia="Times New Roman" w:hAnsi="Times New Roman" w:cs="Times New Roman"/>
+        </w:rPr>
+        <w:fldChar w:fldCharType="separate"/>
+      </w:r>
+      <w:r>
+        <w:rPr>
+          <w:rFonts w:ascii="Times New Roman" w:eastAsia="Times New Roman" w:hAnsi="Times New Roman" w:cs="Times New Roman"/>
+          <w:noProof/>
+        </w:rPr>
+        <w:drawing>
+          <wp:inline distT="0" distB="0" distL="0" distR="0" wp14:anchorId="4F2D7E83" wp14:editId="38E8EACF">
+            <wp:extent cx="5943600" cy="2652395"/>
+            <wp:effectExtent l="0" t="0" r="0" b="1905"/>
+            <wp:docPr id="31" name="Picture 31" descr="page3image59579920"/>
+            <wp:cNvGraphicFramePr>
+              <a:graphicFrameLocks xmlns:a="http://schemas.openxmlformats.org/drawingml/2006/main" noChangeAspect="1"/>
+            </wp:cNvGraphicFramePr>
+            <a:graphic xmlns:a="http://schemas.openxmlformats.org/drawingml/2006/main">
+              <a:graphicData uri="http://schemas.openxmlformats.org/drawingml/2006/picture">
+                <pic:pic xmlns:pic="http://schemas.openxmlformats.org/drawingml/2006/picture">
+                  <pic:nvPicPr>
+                    <pic:cNvPr id="0" name="Picture 23" descr="page3image59579920"/>
+                    <pic:cNvPicPr>
+                      <a:picLocks noChangeAspect="1" noChangeArrowheads="1"/>
+                    </pic:cNvPicPr>
+                  </pic:nvPicPr>
+                  <pic:blipFill>
+                    <a:blip r:embed="rId11">
+                      <a:extLst>
+                        <a:ext uri="{28A0092B-C50C-407E-A947-70E740481C1C}">
+                          <a14:useLocalDpi xmlns:a14="http://schemas.microsoft.com/office/drawing/2010/main" val="0"/>
+                        </a:ext>
+                      </a:extLst>
+                    </a:blip>
+                    <a:srcRect/>
+                    <a:stretch>
+                      <a:fillRect/>
+                    </a:stretch>
+                  </pic:blipFill>
+                  <pic:spPr bwMode="auto">
+                    <a:xfrm>
+                      <a:off x="0" y="0"/>
+                      <a:ext cx="5943600" cy="2652395"/>
+                    </a:xfrm>
+                    <a:prstGeom prst="rect">
+                      <a:avLst/>
+                    </a:prstGeom>
+                    <a:noFill/>
+                    <a:ln>
+                      <a:noFill/>
+                    </a:ln>
+                  </pic:spPr>
+                </pic:pic>
+              </a:graphicData>
+            </a:graphic>
+          </wp:inline>
+        </w:drawing>
+      </w:r>
+      <w:r>
+        <w:rPr>
+          <w:rFonts w:ascii="Times New Roman" w:eastAsia="Times New Roman" w:hAnsi="Times New Roman" w:cs="Times New Roman"/>
+        </w:rPr>
+        <w:fldChar w:fldCharType="end"/>
+      </w:r>
+    </w:p>
+    <w:p>
+      <w:pPr>
+        <w:rPr>
+          <w:rFonts w:ascii="Times New Roman" w:eastAsia="Times New Roman" w:hAnsi="Times New Roman" w:cs="Times New Roman"/>
+        </w:rPr>
+      </w:pPr>
+    </w:p>
+    <w:p>
+      <w:pPr>
+        <w:rPr>
+          <w:rFonts w:ascii="Trebuchet MS" w:hAnsi="Trebuchet MS"/>
+          <w:sz w:val="22"/>
+          <w:szCs w:val="22"/>
+        </w:rPr>
+      </w:pPr>
+    </w:p>
+    <w:p>
+      <w:pPr>
+        <w:pStyle w:val="NormalWeb"/>
+      </w:pPr>
+      <w:r>
+        <w:rPr>
+          <w:rFonts w:ascii="TrebuchetMS" w:hAnsi="TrebuchetMS"/>
+          <w:sz w:val="22"/>
+          <w:szCs w:val="22"/>
+        </w:rPr>
+        <w:lastRenderedPageBreak/>
+        <w:t xml:space="preserve">Even though the tasks are created in </w:t>
+      </w:r>
+      <w:r>
+        <w:rPr>
+          <w:rFonts w:ascii="TrebuchetMS" w:hAnsi="TrebuchetMS"/>
+          <w:sz w:val="22"/>
+          <w:szCs w:val="22"/>
+        </w:rPr>
+        <w:t>reverse</w:t>
+      </w:r>
+      <w:r>
+        <w:rPr>
+          <w:rFonts w:ascii="TrebuchetMS" w:hAnsi="TrebuchetMS"/>
+          <w:sz w:val="22"/>
+          <w:szCs w:val="22"/>
+        </w:rPr>
+        <w:t xml:space="preserve"> order, the execution of the tasks depends on the scheduler and order of task execution cannot be predicted. The control over the order of task execution is out of scope and it completely depends on the scheduler. </w:t>
+      </w:r>
+      <w:r>
+        <w:rPr>
+          <w:rFonts w:ascii="TrebuchetMS" w:hAnsi="TrebuchetMS"/>
+          <w:sz w:val="22"/>
+          <w:szCs w:val="22"/>
+        </w:rPr>
+        <w:t xml:space="preserve">This is called as time slicing performed by </w:t>
+      </w:r>
+      <w:r>
+        <w:rPr>
+          <w:rFonts w:ascii="TrebuchetMS" w:hAnsi="TrebuchetMS"/>
+          <w:sz w:val="22"/>
+          <w:szCs w:val="22"/>
+        </w:rPr>
+        <w:t>the round</w:t>
+      </w:r>
+      <w:r>
+        <w:rPr>
+          <w:rFonts w:ascii="TrebuchetMS" w:hAnsi="TrebuchetMS"/>
+          <w:sz w:val="22"/>
+          <w:szCs w:val="22"/>
+        </w:rPr>
+        <w:t xml:space="preserve"> robin scheduler.</w:t>
+      </w:r>
+    </w:p>
+    <w:p>
+      <w:pPr>
+        <w:pStyle w:val="Heading2"/>
+      </w:pPr>
+      <w:r>
+        <w:t>Scenario 3: Task 1 has high priority and Task 2 has low priority</w:t>
+      </w:r>
+    </w:p>
+    <w:p>
+      <w:pPr>
+        <w:rPr>
+          <w:rFonts w:ascii="Trebuchet MS" w:hAnsi="Trebuchet MS"/>
+          <w:sz w:val="22"/>
+          <w:szCs w:val="22"/>
+        </w:rPr>
+      </w:pPr>
+      <w:r>
+        <w:rPr>
+          <w:rFonts w:ascii="Trebuchet MS" w:hAnsi="Trebuchet MS"/>
+          <w:sz w:val="22"/>
+          <w:szCs w:val="22"/>
+        </w:rPr>
+        <w:t>Relevant code:</w:t>
+      </w:r>
+    </w:p>
+    <w:p>
+      <w:pPr>
+        <w:rPr>
+          <w:rFonts w:ascii="Trebuchet MS" w:hAnsi="Trebuchet MS"/>
+          <w:sz w:val="22"/>
+          <w:szCs w:val="22"/>
+        </w:rPr>
+      </w:pPr>
+      <w:r>
+        <w:rPr>
+          <w:rFonts w:ascii="Trebuchet MS" w:hAnsi="Trebuchet MS"/>
+          <w:noProof/>
+          <w:sz w:val="22"/>
+          <w:szCs w:val="22"/>
+        </w:rPr>
         <mc:AlternateContent>
           <mc:Choice Requires="wps">
             <w:drawing>
@@ -2026,6 +2644,7 @@
       <w:r>
         <w:rPr>
           <w:rFonts w:ascii="Trebuchet MS" w:hAnsi="Trebuchet MS"/>
+          <w:noProof/>
           <w:sz w:val="22"/>
           <w:szCs w:val="22"/>
         </w:rPr>
@@ -2045,7 +2664,7 @@
                     <pic:cNvPicPr/>
                   </pic:nvPicPr>
                   <pic:blipFill>
-                    <a:blip r:embed="rId11"/>
+                    <a:blip r:embed="rId7"/>
                     <a:stretch>
                       <a:fillRect/>
                     </a:stretch>
@@ -2107,6 +2726,7 @@
           <w:sz w:val="22"/>
           <w:szCs w:val="22"/>
         </w:rPr>
+        <w:lastRenderedPageBreak/>
         <mc:AlternateContent>
           <mc:Choice Requires="wps">
             <w:drawing>
@@ -2186,6 +2806,7 @@
       <w:r>
         <w:rPr>
           <w:rFonts w:ascii="Trebuchet MS" w:hAnsi="Trebuchet MS"/>
+          <w:noProof/>
           <w:sz w:val="22"/>
           <w:szCs w:val="22"/>
         </w:rPr>
@@ -2205,7 +2826,7 @@
                     <pic:cNvPicPr/>
                   </pic:nvPicPr>
                   <pic:blipFill>
-                    <a:blip r:embed="rId12"/>
+                    <a:blip r:embed="rId8"/>
                     <a:stretch>
                       <a:fillRect/>
                     </a:stretch>
@@ -2268,165 +2889,155 @@
         </w:rPr>
         <w:t>Here task1 has high priority and task2 has low priority.</w:t>
       </w:r>
-    </w:p>
-    <w:p>
-      <w:pPr>
-        <w:rPr>
-          <w:rFonts w:ascii="Trebuchet MS" w:hAnsi="Trebuchet MS"/>
-          <w:sz w:val="22"/>
-          <w:szCs w:val="22"/>
-        </w:rPr>
-      </w:pPr>
-      <w:r>
-        <w:rPr>
-          <w:rFonts w:ascii="Trebuchet MS" w:hAnsi="Trebuchet MS"/>
+      <w:r>
+        <w:rPr>
+          <w:rFonts w:ascii="Trebuchet MS" w:hAnsi="Trebuchet MS"/>
+          <w:sz w:val="22"/>
+          <w:szCs w:val="22"/>
+        </w:rPr>
+        <w:t xml:space="preserve"> In this case task2 get preempted by task1.</w:t>
+      </w:r>
+    </w:p>
+    <w:p>
+      <w:pPr>
+        <w:rPr>
+          <w:rFonts w:ascii="Trebuchet MS" w:hAnsi="Trebuchet MS"/>
+          <w:sz w:val="22"/>
+          <w:szCs w:val="22"/>
+        </w:rPr>
+      </w:pPr>
+      <w:r>
+        <w:rPr>
+          <w:rFonts w:ascii="Trebuchet MS" w:hAnsi="Trebuchet MS"/>
+          <w:sz w:val="22"/>
+          <w:szCs w:val="22"/>
+        </w:rPr>
+        <w:t>Therefore,</w:t>
+      </w:r>
+      <w:r>
+        <w:rPr>
+          <w:rFonts w:ascii="Trebuchet MS" w:hAnsi="Trebuchet MS"/>
+          <w:sz w:val="22"/>
+          <w:szCs w:val="22"/>
+        </w:rPr>
+        <w:t xml:space="preserve"> </w:t>
+      </w:r>
+      <w:r>
+        <w:rPr>
+          <w:rFonts w:ascii="Trebuchet MS" w:hAnsi="Trebuchet MS"/>
+          <w:sz w:val="22"/>
+          <w:szCs w:val="22"/>
+        </w:rPr>
+        <w:t>in output screen, it can be seen that task1 gets executed first</w:t>
+      </w:r>
+      <w:r>
+        <w:rPr>
+          <w:rFonts w:ascii="Trebuchet MS" w:hAnsi="Trebuchet MS"/>
+          <w:sz w:val="22"/>
+          <w:szCs w:val="22"/>
+        </w:rPr>
+        <w:t>,</w:t>
+      </w:r>
+      <w:r>
+        <w:rPr>
+          <w:rFonts w:ascii="Trebuchet MS" w:hAnsi="Trebuchet MS"/>
+          <w:sz w:val="22"/>
+          <w:szCs w:val="22"/>
+        </w:rPr>
+        <w:t xml:space="preserve"> printing ‘A’</w:t>
+      </w:r>
+      <w:r>
+        <w:rPr>
+          <w:rFonts w:ascii="Trebuchet MS" w:hAnsi="Trebuchet MS"/>
+          <w:sz w:val="22"/>
+          <w:szCs w:val="22"/>
+        </w:rPr>
+        <w:t>s</w:t>
+      </w:r>
+      <w:r>
+        <w:rPr>
+          <w:rFonts w:ascii="Trebuchet MS" w:hAnsi="Trebuchet MS"/>
+          <w:sz w:val="22"/>
+          <w:szCs w:val="22"/>
+        </w:rPr>
+        <w:t xml:space="preserve"> sequence later followed by task2 printing ‘b’</w:t>
+      </w:r>
+      <w:r>
+        <w:rPr>
+          <w:rFonts w:ascii="Trebuchet MS" w:hAnsi="Trebuchet MS"/>
+          <w:sz w:val="22"/>
+          <w:szCs w:val="22"/>
+        </w:rPr>
+        <w:t>s</w:t>
+      </w:r>
+      <w:r>
+        <w:rPr>
+          <w:rFonts w:ascii="Trebuchet MS" w:hAnsi="Trebuchet MS"/>
+          <w:sz w:val="22"/>
+          <w:szCs w:val="22"/>
+        </w:rPr>
+        <w:t xml:space="preserve"> sequence.</w:t>
+      </w:r>
+    </w:p>
+    <w:p>
+      <w:pPr>
+        <w:rPr>
+          <w:rFonts w:ascii="Trebuchet MS" w:hAnsi="Trebuchet MS"/>
+          <w:sz w:val="22"/>
+          <w:szCs w:val="22"/>
+        </w:rPr>
+      </w:pPr>
+    </w:p>
+    <w:p>
+      <w:pPr>
+        <w:pStyle w:val="Heading2"/>
+      </w:pPr>
+      <w:r>
+        <w:t>Scenario 4: Task 1 has low priority and Task 2 has high priority</w:t>
+      </w:r>
+    </w:p>
+    <w:p>
+      <w:pPr>
+        <w:rPr>
+          <w:rFonts w:ascii="Trebuchet MS" w:hAnsi="Trebuchet MS"/>
+          <w:sz w:val="22"/>
+          <w:szCs w:val="22"/>
+        </w:rPr>
+      </w:pPr>
+    </w:p>
+    <w:p>
+      <w:pPr>
+        <w:rPr>
+          <w:rFonts w:ascii="Trebuchet MS" w:hAnsi="Trebuchet MS"/>
+          <w:sz w:val="22"/>
+          <w:szCs w:val="22"/>
+        </w:rPr>
+      </w:pPr>
+      <w:r>
+        <w:rPr>
+          <w:rFonts w:ascii="Trebuchet MS" w:hAnsi="Trebuchet MS"/>
+          <w:sz w:val="22"/>
+          <w:szCs w:val="22"/>
+        </w:rPr>
+        <w:t>Relevant code:</w:t>
+      </w:r>
+    </w:p>
+    <w:p>
+      <w:pPr>
+        <w:rPr>
+          <w:rFonts w:ascii="Trebuchet MS" w:hAnsi="Trebuchet MS"/>
+          <w:sz w:val="22"/>
+          <w:szCs w:val="22"/>
+        </w:rPr>
+      </w:pPr>
+      <w:r>
+        <w:rPr>
+          <w:rFonts w:ascii="Trebuchet MS" w:hAnsi="Trebuchet MS"/>
+          <w:noProof/>
           <w:sz w:val="22"/>
           <w:szCs w:val="22"/>
         </w:rPr>
         <w:lastRenderedPageBreak/>
-        <w:t>Therefore,</w:t>
-      </w:r>
-      <w:r>
-        <w:rPr>
-          <w:rFonts w:ascii="Trebuchet MS" w:hAnsi="Trebuchet MS"/>
-          <w:sz w:val="22"/>
-          <w:szCs w:val="22"/>
-        </w:rPr>
-        <w:t xml:space="preserve"> </w:t>
-      </w:r>
-      <w:r>
-        <w:rPr>
-          <w:rFonts w:ascii="Trebuchet MS" w:hAnsi="Trebuchet MS"/>
-          <w:sz w:val="22"/>
-          <w:szCs w:val="22"/>
-        </w:rPr>
-        <w:t>in output screen, it can be seen that task1 gets executed first printing ‘A’ sequence later followed by task2 printing ‘b’ sequence.</w:t>
-      </w:r>
-    </w:p>
-    <w:p>
-      <w:pPr>
-        <w:rPr>
-          <w:rFonts w:ascii="Trebuchet MS" w:hAnsi="Trebuchet MS"/>
-          <w:sz w:val="22"/>
-          <w:szCs w:val="22"/>
-        </w:rPr>
-      </w:pPr>
-    </w:p>
-    <w:p>
-      <w:pPr>
-        <w:rPr>
-          <w:rFonts w:ascii="Trebuchet MS" w:hAnsi="Trebuchet MS"/>
-          <w:sz w:val="22"/>
-          <w:szCs w:val="22"/>
-        </w:rPr>
-      </w:pPr>
-    </w:p>
-    <w:p>
-      <w:pPr>
-        <w:rPr>
-          <w:rFonts w:ascii="Trebuchet MS" w:hAnsi="Trebuchet MS"/>
-          <w:sz w:val="22"/>
-          <w:szCs w:val="22"/>
-        </w:rPr>
-      </w:pPr>
-      <w:r>
-        <w:rPr>
-          <w:rFonts w:ascii="Trebuchet MS" w:hAnsi="Trebuchet MS"/>
-          <w:sz w:val="22"/>
-          <w:szCs w:val="22"/>
-        </w:rPr>
-        <w:t xml:space="preserve">Scenario </w:t>
-      </w:r>
-      <w:r>
-        <w:rPr>
-          <w:rFonts w:ascii="Trebuchet MS" w:hAnsi="Trebuchet MS"/>
-          <w:sz w:val="22"/>
-          <w:szCs w:val="22"/>
-        </w:rPr>
-        <w:t>4</w:t>
-      </w:r>
-      <w:r>
-        <w:rPr>
-          <w:rFonts w:ascii="Trebuchet MS" w:hAnsi="Trebuchet MS"/>
-          <w:sz w:val="22"/>
-          <w:szCs w:val="22"/>
-        </w:rPr>
-        <w:t xml:space="preserve">: Task 1 has </w:t>
-      </w:r>
-      <w:r>
-        <w:rPr>
-          <w:rFonts w:ascii="Trebuchet MS" w:hAnsi="Trebuchet MS"/>
-          <w:sz w:val="22"/>
-          <w:szCs w:val="22"/>
-        </w:rPr>
-        <w:t>low</w:t>
-      </w:r>
-      <w:r>
-        <w:rPr>
-          <w:rFonts w:ascii="Trebuchet MS" w:hAnsi="Trebuchet MS"/>
-          <w:sz w:val="22"/>
-          <w:szCs w:val="22"/>
-        </w:rPr>
-        <w:t xml:space="preserve"> priority and Task 2 has </w:t>
-      </w:r>
-      <w:r>
-        <w:rPr>
-          <w:rFonts w:ascii="Trebuchet MS" w:hAnsi="Trebuchet MS"/>
-          <w:sz w:val="22"/>
-          <w:szCs w:val="22"/>
-        </w:rPr>
-        <w:t>high</w:t>
-      </w:r>
-      <w:r>
-        <w:rPr>
-          <w:rFonts w:ascii="Trebuchet MS" w:hAnsi="Trebuchet MS"/>
-          <w:sz w:val="22"/>
-          <w:szCs w:val="22"/>
-        </w:rPr>
-        <w:t xml:space="preserve"> priority</w:t>
-      </w:r>
-    </w:p>
-    <w:p>
-      <w:pPr>
-        <w:rPr>
-          <w:rFonts w:ascii="Trebuchet MS" w:hAnsi="Trebuchet MS"/>
-          <w:sz w:val="22"/>
-          <w:szCs w:val="22"/>
-        </w:rPr>
-      </w:pPr>
-    </w:p>
-    <w:p>
-      <w:pPr>
-        <w:rPr>
-          <w:rFonts w:ascii="Trebuchet MS" w:hAnsi="Trebuchet MS"/>
-          <w:sz w:val="22"/>
-          <w:szCs w:val="22"/>
-        </w:rPr>
-      </w:pPr>
-      <w:r>
-        <w:rPr>
-          <w:rFonts w:ascii="Trebuchet MS" w:hAnsi="Trebuchet MS"/>
-          <w:sz w:val="22"/>
-          <w:szCs w:val="22"/>
-        </w:rPr>
-        <w:t>Relevant code:</w:t>
-      </w:r>
-    </w:p>
-    <w:p>
-      <w:pPr>
-        <w:rPr>
-          <w:rFonts w:ascii="Trebuchet MS" w:hAnsi="Trebuchet MS"/>
-          <w:sz w:val="22"/>
-          <w:szCs w:val="22"/>
-        </w:rPr>
-      </w:pPr>
-      <w:r>
-        <w:rPr>
-          <w:rFonts w:ascii="Trebuchet MS" w:hAnsi="Trebuchet MS"/>
-          <w:noProof/>
-          <w:sz w:val="22"/>
-          <w:szCs w:val="22"/>
-        </w:rPr>
         <mc:AlternateContent>
           <mc:Choice Requires="wps">
             <w:drawing>
@@ -2506,6 +3117,7 @@
       <w:r>
         <w:rPr>
           <w:rFonts w:ascii="Trebuchet MS" w:hAnsi="Trebuchet MS"/>
+          <w:noProof/>
           <w:sz w:val="22"/>
           <w:szCs w:val="22"/>
         </w:rPr>
@@ -2525,7 +3137,7 @@
                     <pic:cNvPicPr/>
                   </pic:nvPicPr>
                   <pic:blipFill>
-                    <a:blip r:embed="rId13"/>
+                    <a:blip r:embed="rId12"/>
                     <a:stretch>
                       <a:fillRect/>
                     </a:stretch>
@@ -2580,15 +3192,6 @@
           <w:szCs w:val="22"/>
         </w:rPr>
       </w:pPr>
-    </w:p>
-    <w:p>
-      <w:pPr>
-        <w:rPr>
-          <w:rFonts w:ascii="Trebuchet MS" w:hAnsi="Trebuchet MS"/>
-          <w:sz w:val="22"/>
-          <w:szCs w:val="22"/>
-        </w:rPr>
-      </w:pPr>
       <w:r>
         <w:rPr>
           <w:rFonts w:ascii="Trebuchet MS" w:hAnsi="Trebuchet MS"/>
@@ -2596,7 +3199,6 @@
           <w:sz w:val="22"/>
           <w:szCs w:val="22"/>
         </w:rPr>
-        <w:lastRenderedPageBreak/>
         <mc:AlternateContent>
           <mc:Choice Requires="wps">
             <w:drawing>
@@ -2676,6 +3278,7 @@
       <w:r>
         <w:rPr>
           <w:rFonts w:ascii="Trebuchet MS" w:hAnsi="Trebuchet MS"/>
+          <w:noProof/>
           <w:sz w:val="22"/>
           <w:szCs w:val="22"/>
         </w:rPr>
@@ -2695,7 +3298,7 @@
                     <pic:cNvPicPr/>
                   </pic:nvPicPr>
                   <pic:blipFill>
-                    <a:blip r:embed="rId14"/>
+                    <a:blip r:embed="rId13"/>
                     <a:stretch>
                       <a:fillRect/>
                     </a:stretch>
@@ -2756,120 +3359,89 @@
           <w:sz w:val="22"/>
           <w:szCs w:val="22"/>
         </w:rPr>
-        <w:t>Here task</w:t>
-      </w:r>
-      <w:r>
-        <w:rPr>
-          <w:rFonts w:ascii="Trebuchet MS" w:hAnsi="Trebuchet MS"/>
-          <w:sz w:val="22"/>
-          <w:szCs w:val="22"/>
-        </w:rPr>
-        <w:t>2</w:t>
-      </w:r>
-      <w:r>
-        <w:rPr>
-          <w:rFonts w:ascii="Trebuchet MS" w:hAnsi="Trebuchet MS"/>
-          <w:sz w:val="22"/>
-          <w:szCs w:val="22"/>
-        </w:rPr>
-        <w:t xml:space="preserve"> has high priority and task</w:t>
-      </w:r>
-      <w:r>
-        <w:rPr>
-          <w:rFonts w:ascii="Trebuchet MS" w:hAnsi="Trebuchet MS"/>
-          <w:sz w:val="22"/>
-          <w:szCs w:val="22"/>
-        </w:rPr>
-        <w:t>2</w:t>
-      </w:r>
-      <w:r>
-        <w:rPr>
-          <w:rFonts w:ascii="Trebuchet MS" w:hAnsi="Trebuchet MS"/>
-          <w:sz w:val="22"/>
-          <w:szCs w:val="22"/>
-        </w:rPr>
-        <w:t xml:space="preserve"> has low priority.</w:t>
-      </w:r>
-    </w:p>
-    <w:p>
-      <w:pPr>
-        <w:rPr>
-          <w:rFonts w:ascii="Trebuchet MS" w:hAnsi="Trebuchet MS"/>
-          <w:sz w:val="22"/>
-          <w:szCs w:val="22"/>
-        </w:rPr>
-      </w:pPr>
-      <w:r>
-        <w:rPr>
-          <w:rFonts w:ascii="Trebuchet MS" w:hAnsi="Trebuchet MS"/>
-          <w:sz w:val="22"/>
-          <w:szCs w:val="22"/>
-        </w:rPr>
-        <w:t>Therefore, in output screen, it can be seen that task</w:t>
-      </w:r>
-      <w:r>
-        <w:rPr>
-          <w:rFonts w:ascii="Trebuchet MS" w:hAnsi="Trebuchet MS"/>
-          <w:sz w:val="22"/>
-          <w:szCs w:val="22"/>
-        </w:rPr>
-        <w:t>2</w:t>
-      </w:r>
-      <w:r>
-        <w:rPr>
-          <w:rFonts w:ascii="Trebuchet MS" w:hAnsi="Trebuchet MS"/>
-          <w:sz w:val="22"/>
-          <w:szCs w:val="22"/>
-        </w:rPr>
-        <w:t xml:space="preserve"> gets executed first printing ‘</w:t>
-      </w:r>
-      <w:r>
-        <w:rPr>
-          <w:rFonts w:ascii="Trebuchet MS" w:hAnsi="Trebuchet MS"/>
-          <w:sz w:val="22"/>
-          <w:szCs w:val="22"/>
-        </w:rPr>
-        <w:t>b</w:t>
-      </w:r>
-      <w:r>
-        <w:rPr>
-          <w:rFonts w:ascii="Trebuchet MS" w:hAnsi="Trebuchet MS"/>
-          <w:sz w:val="22"/>
-          <w:szCs w:val="22"/>
-        </w:rPr>
-        <w:t>’ sequence later followed by task</w:t>
-      </w:r>
-      <w:r>
-        <w:rPr>
-          <w:rFonts w:ascii="Trebuchet MS" w:hAnsi="Trebuchet MS"/>
-          <w:sz w:val="22"/>
-          <w:szCs w:val="22"/>
-        </w:rPr>
-        <w:t>1</w:t>
-      </w:r>
-      <w:r>
-        <w:rPr>
-          <w:rFonts w:ascii="Trebuchet MS" w:hAnsi="Trebuchet MS"/>
-          <w:sz w:val="22"/>
-          <w:szCs w:val="22"/>
-        </w:rPr>
-        <w:t xml:space="preserve"> printing ‘</w:t>
-      </w:r>
-      <w:r>
-        <w:rPr>
-          <w:rFonts w:ascii="Trebuchet MS" w:hAnsi="Trebuchet MS"/>
-          <w:sz w:val="22"/>
-          <w:szCs w:val="22"/>
-        </w:rPr>
-        <w:t>A</w:t>
-      </w:r>
-      <w:r>
-        <w:rPr>
-          <w:rFonts w:ascii="Trebuchet MS" w:hAnsi="Trebuchet MS"/>
-          <w:sz w:val="22"/>
-          <w:szCs w:val="22"/>
-        </w:rPr>
-        <w:t>’ sequence.</w:t>
+        <w:t>Here task2 has high priority and task2 has low priority.</w:t>
+      </w:r>
+    </w:p>
+    <w:p>
+      <w:pPr>
+        <w:rPr>
+          <w:rFonts w:ascii="Trebuchet MS" w:hAnsi="Trebuchet MS"/>
+          <w:sz w:val="22"/>
+          <w:szCs w:val="22"/>
+        </w:rPr>
+      </w:pPr>
+      <w:r>
+        <w:rPr>
+          <w:rFonts w:ascii="Trebuchet MS" w:hAnsi="Trebuchet MS"/>
+          <w:sz w:val="22"/>
+          <w:szCs w:val="22"/>
+        </w:rPr>
+        <w:lastRenderedPageBreak/>
+        <w:t>This is the opposite case of the earlier case. So here</w:t>
+      </w:r>
+      <w:r>
+        <w:rPr>
+          <w:rFonts w:ascii="Trebuchet MS" w:hAnsi="Trebuchet MS"/>
+          <w:sz w:val="22"/>
+          <w:szCs w:val="22"/>
+        </w:rPr>
+        <w:t xml:space="preserve"> </w:t>
+      </w:r>
+      <w:r>
+        <w:rPr>
+          <w:rFonts w:ascii="Trebuchet MS" w:hAnsi="Trebuchet MS"/>
+          <w:sz w:val="22"/>
+          <w:szCs w:val="22"/>
+        </w:rPr>
+        <w:t>on the</w:t>
+      </w:r>
+      <w:r>
+        <w:rPr>
+          <w:rFonts w:ascii="Trebuchet MS" w:hAnsi="Trebuchet MS"/>
+          <w:sz w:val="22"/>
+          <w:szCs w:val="22"/>
+        </w:rPr>
+        <w:t xml:space="preserve"> output screen, it can be seen that task2 gets executed first printing ‘b’</w:t>
+      </w:r>
+      <w:r>
+        <w:rPr>
+          <w:rFonts w:ascii="Trebuchet MS" w:hAnsi="Trebuchet MS"/>
+          <w:sz w:val="22"/>
+          <w:szCs w:val="22"/>
+        </w:rPr>
+        <w:t>s</w:t>
+      </w:r>
+      <w:r>
+        <w:rPr>
+          <w:rFonts w:ascii="Trebuchet MS" w:hAnsi="Trebuchet MS"/>
+          <w:sz w:val="22"/>
+          <w:szCs w:val="22"/>
+        </w:rPr>
+        <w:t xml:space="preserve"> sequence later followed by task1 printing ‘A’</w:t>
+      </w:r>
+      <w:r>
+        <w:rPr>
+          <w:rFonts w:ascii="Trebuchet MS" w:hAnsi="Trebuchet MS"/>
+          <w:sz w:val="22"/>
+          <w:szCs w:val="22"/>
+        </w:rPr>
+        <w:t>s</w:t>
+      </w:r>
+      <w:r>
+        <w:rPr>
+          <w:rFonts w:ascii="Trebuchet MS" w:hAnsi="Trebuchet MS"/>
+          <w:sz w:val="22"/>
+          <w:szCs w:val="22"/>
+        </w:rPr>
+        <w:t xml:space="preserve"> sequence</w:t>
+      </w:r>
+      <w:r>
+        <w:rPr>
+          <w:rFonts w:ascii="Trebuchet MS" w:hAnsi="Trebuchet MS"/>
+          <w:sz w:val="22"/>
+          <w:szCs w:val="22"/>
+        </w:rPr>
+        <w:t>, as task2 preempts task1 from executing.</w:t>
       </w:r>
     </w:p>
     <w:p>
@@ -4049,6 +4621,48 @@
       <w:szCs w:val="48"/>
     </w:rPr>
   </w:style>
+  <w:style w:type="paragraph" w:styleId="Heading2">
+    <w:name w:val="heading 2"/>
+    <w:basedOn w:val="Normal"/>
+    <w:next w:val="Normal"/>
+    <w:link w:val="Heading2Char"/>
+    <w:uiPriority w:val="9"/>
+    <w:unhideWhenUsed/>
+    <w:qFormat/>
+    <w:rsid w:val="00385E11"/>
+    <w:pPr>
+      <w:keepNext/>
+      <w:keepLines/>
+      <w:spacing w:before="40"/>
+      <w:outlineLvl w:val="1"/>
+    </w:pPr>
+    <w:rPr>
+      <w:rFonts w:asciiTheme="majorHAnsi" w:eastAsiaTheme="majorEastAsia" w:hAnsiTheme="majorHAnsi" w:cstheme="majorBidi"/>
+      <w:color w:val="2F5496" w:themeColor="accent1" w:themeShade="BF"/>
+      <w:sz w:val="26"/>
+      <w:szCs w:val="26"/>
+    </w:rPr>
+  </w:style>
+  <w:style w:type="paragraph" w:styleId="Heading3">
+    <w:name w:val="heading 3"/>
+    <w:basedOn w:val="Normal"/>
+    <w:next w:val="Normal"/>
+    <w:link w:val="Heading3Char"/>
+    <w:uiPriority w:val="9"/>
+    <w:unhideWhenUsed/>
+    <w:qFormat/>
+    <w:rsid w:val="008C1029"/>
+    <w:pPr>
+      <w:keepNext/>
+      <w:keepLines/>
+      <w:spacing w:before="40"/>
+      <w:outlineLvl w:val="2"/>
+    </w:pPr>
+    <w:rPr>
+      <w:rFonts w:asciiTheme="majorHAnsi" w:eastAsiaTheme="majorEastAsia" w:hAnsiTheme="majorHAnsi" w:cstheme="majorBidi"/>
+      <w:color w:val="1F3763" w:themeColor="accent1" w:themeShade="7F"/>
+    </w:rPr>
+  </w:style>
   <w:style w:type="character" w:default="1" w:styleId="DefaultParagraphFont">
     <w:name w:val="Default Paragraph Font"/>
     <w:uiPriority w:val="1"/>
@@ -4152,6 +4766,43 @@
       <w:kern w:val="36"/>
       <w:sz w:val="48"/>
       <w:szCs w:val="48"/>
+    </w:rPr>
+  </w:style>
+  <w:style w:type="character" w:customStyle="1" w:styleId="Heading2Char">
+    <w:name w:val="Heading 2 Char"/>
+    <w:basedOn w:val="DefaultParagraphFont"/>
+    <w:link w:val="Heading2"/>
+    <w:uiPriority w:val="9"/>
+    <w:rsid w:val="00385E11"/>
+    <w:rPr>
+      <w:rFonts w:asciiTheme="majorHAnsi" w:eastAsiaTheme="majorEastAsia" w:hAnsiTheme="majorHAnsi" w:cstheme="majorBidi"/>
+      <w:color w:val="2F5496" w:themeColor="accent1" w:themeShade="BF"/>
+      <w:sz w:val="26"/>
+      <w:szCs w:val="26"/>
+    </w:rPr>
+  </w:style>
+  <w:style w:type="paragraph" w:styleId="NormalWeb">
+    <w:name w:val="Normal (Web)"/>
+    <w:basedOn w:val="Normal"/>
+    <w:uiPriority w:val="99"/>
+    <w:unhideWhenUsed/>
+    <w:rsid w:val="00BF3A0B"/>
+    <w:pPr>
+      <w:spacing w:before="100" w:beforeAutospacing="1" w:after="100" w:afterAutospacing="1"/>
+    </w:pPr>
+    <w:rPr>
+      <w:rFonts w:ascii="Times New Roman" w:eastAsia="Times New Roman" w:hAnsi="Times New Roman" w:cs="Times New Roman"/>
+    </w:rPr>
+  </w:style>
+  <w:style w:type="character" w:customStyle="1" w:styleId="Heading3Char">
+    <w:name w:val="Heading 3 Char"/>
+    <w:basedOn w:val="DefaultParagraphFont"/>
+    <w:link w:val="Heading3"/>
+    <w:uiPriority w:val="9"/>
+    <w:rsid w:val="008C1029"/>
+    <w:rPr>
+      <w:rFonts w:asciiTheme="majorHAnsi" w:eastAsiaTheme="majorEastAsia" w:hAnsiTheme="majorHAnsi" w:cstheme="majorBidi"/>
+      <w:color w:val="1F3763" w:themeColor="accent1" w:themeShade="7F"/>
     </w:rPr>
   </w:style>
 </w:styles>

</xml_diff>